<commit_message>
First writing session - 956. November 24.
</commit_message>
<xml_diff>
--- a/Love, Liberty and Other Holes in the Fabric of the Universe.docx
+++ b/Love, Liberty and Other Holes in the Fabric of the Universe.docx
@@ -157,82 +157,1759 @@
           <w:szCs w:val="40"/>
         </w:rPr>
       </w:pPr>
+    </w:p>
+    <w:p>
+      <w:pPr>
+        <w:spacing w:line="240" w:lineRule="auto"/>
+        <w:jc w:val="center"/>
+        <w:rPr>
+          <w:rFonts w:ascii="Times New Roman" w:hAnsi="Times New Roman" w:cs="Times New Roman"/>
+          <w:b/>
+          <w:sz w:val="52"/>
+          <w:szCs w:val="40"/>
+        </w:rPr>
+      </w:pPr>
+    </w:p>
+    <w:p>
+      <w:pPr>
+        <w:spacing w:line="240" w:lineRule="auto"/>
+        <w:jc w:val="center"/>
+        <w:rPr>
+          <w:rFonts w:ascii="Times New Roman" w:hAnsi="Times New Roman" w:cs="Times New Roman"/>
+          <w:i/>
+          <w:sz w:val="52"/>
+          <w:szCs w:val="40"/>
+        </w:rPr>
+      </w:pPr>
+      <w:r>
+        <w:rPr>
+          <w:rFonts w:ascii="Times New Roman" w:hAnsi="Times New Roman" w:cs="Times New Roman"/>
+          <w:i/>
+          <w:sz w:val="52"/>
+          <w:szCs w:val="40"/>
+        </w:rPr>
+        <w:t xml:space="preserve">A </w:t>
+      </w:r>
+      <w:r>
+        <w:rPr>
+          <w:rFonts w:ascii="Times New Roman" w:hAnsi="Times New Roman" w:cs="Times New Roman"/>
+          <w:i/>
+          <w:sz w:val="52"/>
+          <w:szCs w:val="40"/>
+        </w:rPr>
+        <w:t>French-Canadian Telenovela</w:t>
+      </w:r>
+    </w:p>
+    <w:p>
+      <w:pPr>
+        <w:spacing w:line="240" w:lineRule="auto"/>
+        <w:jc w:val="center"/>
+        <w:rPr>
+          <w:rFonts w:ascii="Times New Roman" w:hAnsi="Times New Roman" w:cs="Times New Roman"/>
+          <w:b/>
+          <w:sz w:val="52"/>
+          <w:szCs w:val="40"/>
+        </w:rPr>
+      </w:pPr>
+    </w:p>
+    <w:p>
+      <w:pPr>
+        <w:spacing w:line="240" w:lineRule="auto"/>
+        <w:jc w:val="center"/>
+        <w:rPr>
+          <w:rFonts w:ascii="Times New Roman" w:hAnsi="Times New Roman" w:cs="Times New Roman"/>
+          <w:sz w:val="52"/>
+          <w:szCs w:val="40"/>
+        </w:rPr>
+      </w:pPr>
+      <w:r>
+        <w:rPr>
+          <w:rFonts w:ascii="Times New Roman" w:hAnsi="Times New Roman" w:cs="Times New Roman"/>
+          <w:sz w:val="52"/>
+          <w:szCs w:val="40"/>
+        </w:rPr>
+        <w:t xml:space="preserve">By Frank </w:t>
+      </w:r>
+      <w:proofErr w:type="spellStart"/>
+      <w:r>
+        <w:rPr>
+          <w:rFonts w:ascii="Times New Roman" w:hAnsi="Times New Roman" w:cs="Times New Roman"/>
+          <w:sz w:val="52"/>
+          <w:szCs w:val="40"/>
+        </w:rPr>
+        <w:t>Starns</w:t>
+      </w:r>
+      <w:proofErr w:type="spellEnd"/>
+    </w:p>
+    <w:p>
+      <w:pPr>
+        <w:spacing w:line="240" w:lineRule="auto"/>
+        <w:jc w:val="center"/>
+        <w:rPr>
+          <w:rFonts w:ascii="Times New Roman" w:hAnsi="Times New Roman" w:cs="Times New Roman"/>
+          <w:sz w:val="52"/>
+          <w:szCs w:val="40"/>
+        </w:rPr>
+      </w:pPr>
+    </w:p>
+    <w:p>
+      <w:pPr>
+        <w:spacing w:line="240" w:lineRule="auto"/>
+        <w:jc w:val="center"/>
+        <w:rPr>
+          <w:rFonts w:ascii="Times New Roman" w:hAnsi="Times New Roman" w:cs="Times New Roman"/>
+          <w:sz w:val="52"/>
+          <w:szCs w:val="40"/>
+        </w:rPr>
+      </w:pPr>
+    </w:p>
+    <w:p>
+      <w:pPr>
+        <w:spacing w:line="240" w:lineRule="auto"/>
+        <w:jc w:val="center"/>
+        <w:rPr>
+          <w:rFonts w:ascii="Times New Roman" w:hAnsi="Times New Roman" w:cs="Times New Roman"/>
+          <w:sz w:val="52"/>
+          <w:szCs w:val="40"/>
+        </w:rPr>
+      </w:pPr>
+    </w:p>
+    <w:p>
+      <w:pPr>
+        <w:spacing w:line="240" w:lineRule="auto"/>
+        <w:jc w:val="center"/>
+        <w:rPr>
+          <w:rFonts w:ascii="Times New Roman" w:hAnsi="Times New Roman" w:cs="Times New Roman"/>
+          <w:sz w:val="52"/>
+          <w:szCs w:val="40"/>
+        </w:rPr>
+      </w:pPr>
+    </w:p>
+    <w:p>
+      <w:pPr>
+        <w:spacing w:line="240" w:lineRule="auto"/>
+        <w:jc w:val="center"/>
+        <w:rPr>
+          <w:rFonts w:ascii="Times New Roman" w:hAnsi="Times New Roman" w:cs="Times New Roman"/>
+          <w:sz w:val="52"/>
+          <w:szCs w:val="40"/>
+        </w:rPr>
+      </w:pPr>
+    </w:p>
+    <w:p>
+      <w:pPr>
+        <w:spacing w:line="240" w:lineRule="auto"/>
+        <w:jc w:val="center"/>
+        <w:rPr>
+          <w:rFonts w:ascii="Times New Roman" w:hAnsi="Times New Roman" w:cs="Times New Roman"/>
+          <w:sz w:val="52"/>
+          <w:szCs w:val="40"/>
+        </w:rPr>
+      </w:pPr>
+    </w:p>
+    <w:p>
+      <w:pPr>
+        <w:spacing w:line="240" w:lineRule="auto"/>
+        <w:rPr>
+          <w:rFonts w:ascii="Times New Roman" w:hAnsi="Times New Roman" w:cs="Times New Roman"/>
+          <w:sz w:val="52"/>
+          <w:szCs w:val="40"/>
+        </w:rPr>
+      </w:pPr>
+    </w:p>
+    <w:p>
+      <w:pPr>
+        <w:spacing w:line="240" w:lineRule="auto"/>
+        <w:rPr>
+          <w:rFonts w:ascii="Times New Roman" w:hAnsi="Times New Roman" w:cs="Times New Roman"/>
+          <w:sz w:val="52"/>
+          <w:szCs w:val="40"/>
+        </w:rPr>
+      </w:pPr>
+    </w:p>
+    <w:p>
+      <w:pPr>
+        <w:spacing w:line="240" w:lineRule="auto"/>
+        <w:rPr>
+          <w:rFonts w:ascii="Times New Roman" w:hAnsi="Times New Roman" w:cs="Times New Roman"/>
+          <w:sz w:val="52"/>
+          <w:szCs w:val="40"/>
+        </w:rPr>
+      </w:pPr>
+    </w:p>
+    <w:p>
+      <w:pPr>
+        <w:spacing w:line="240" w:lineRule="auto"/>
+        <w:jc w:val="center"/>
+        <w:rPr>
+          <w:rFonts w:ascii="Times New Roman" w:hAnsi="Times New Roman" w:cs="Times New Roman"/>
+          <w:sz w:val="52"/>
+          <w:szCs w:val="40"/>
+        </w:rPr>
+      </w:pPr>
+      <w:r>
+        <w:rPr>
+          <w:rFonts w:ascii="Times New Roman" w:hAnsi="Times New Roman" w:cs="Times New Roman"/>
+          <w:sz w:val="52"/>
+          <w:szCs w:val="40"/>
+        </w:rPr>
+        <w:t xml:space="preserve">Dedicated to </w:t>
+      </w:r>
+      <w:r>
+        <w:rPr>
+          <w:rFonts w:ascii="Times New Roman" w:hAnsi="Times New Roman" w:cs="Times New Roman"/>
+          <w:sz w:val="52"/>
+          <w:szCs w:val="40"/>
+        </w:rPr>
+        <w:t>Aaron Fattal</w:t>
+      </w:r>
+    </w:p>
+    <w:p>
+      <w:pPr>
+        <w:spacing w:line="240" w:lineRule="auto"/>
+        <w:jc w:val="center"/>
+        <w:rPr>
+          <w:rFonts w:ascii="Times New Roman" w:hAnsi="Times New Roman" w:cs="Times New Roman"/>
+          <w:i/>
+          <w:sz w:val="40"/>
+          <w:szCs w:val="40"/>
+        </w:rPr>
+      </w:pPr>
+      <w:r>
+        <w:rPr>
+          <w:rFonts w:ascii="Times New Roman" w:hAnsi="Times New Roman" w:cs="Times New Roman"/>
+          <w:i/>
+          <w:sz w:val="40"/>
+          <w:szCs w:val="40"/>
+        </w:rPr>
+        <w:t>Former President of These United States</w:t>
+      </w:r>
+    </w:p>
+    <w:p>
+      <w:pPr>
+        <w:spacing w:line="240" w:lineRule="auto"/>
+        <w:jc w:val="center"/>
+        <w:rPr>
+          <w:rFonts w:ascii="Times New Roman" w:hAnsi="Times New Roman" w:cs="Times New Roman"/>
+          <w:sz w:val="52"/>
+          <w:szCs w:val="40"/>
+        </w:rPr>
+      </w:pPr>
+    </w:p>
+    <w:p>
+      <w:pPr>
+        <w:spacing w:line="240" w:lineRule="auto"/>
+        <w:jc w:val="center"/>
+        <w:rPr>
+          <w:rFonts w:ascii="Times New Roman" w:hAnsi="Times New Roman" w:cs="Times New Roman"/>
+          <w:sz w:val="52"/>
+          <w:szCs w:val="40"/>
+        </w:rPr>
+      </w:pPr>
+    </w:p>
+    <w:p>
+      <w:pPr>
+        <w:spacing w:line="240" w:lineRule="auto"/>
+        <w:jc w:val="center"/>
+        <w:rPr>
+          <w:rFonts w:ascii="Times New Roman" w:hAnsi="Times New Roman" w:cs="Times New Roman"/>
+          <w:sz w:val="52"/>
+          <w:szCs w:val="40"/>
+        </w:rPr>
+      </w:pPr>
+    </w:p>
+    <w:p>
+      <w:pPr>
+        <w:spacing w:line="240" w:lineRule="auto"/>
+        <w:jc w:val="center"/>
+        <w:rPr>
+          <w:rFonts w:ascii="Times New Roman" w:hAnsi="Times New Roman" w:cs="Times New Roman"/>
+          <w:sz w:val="52"/>
+          <w:szCs w:val="40"/>
+        </w:rPr>
+      </w:pPr>
+    </w:p>
+    <w:p>
+      <w:pPr>
+        <w:spacing w:line="240" w:lineRule="auto"/>
+        <w:jc w:val="center"/>
+        <w:rPr>
+          <w:rFonts w:ascii="Times New Roman" w:hAnsi="Times New Roman" w:cs="Times New Roman"/>
+          <w:sz w:val="52"/>
+          <w:szCs w:val="40"/>
+        </w:rPr>
+      </w:pPr>
+    </w:p>
+    <w:p>
+      <w:pPr>
+        <w:spacing w:line="240" w:lineRule="auto"/>
+        <w:jc w:val="center"/>
+        <w:rPr>
+          <w:rFonts w:ascii="Times New Roman" w:hAnsi="Times New Roman" w:cs="Times New Roman"/>
+          <w:sz w:val="52"/>
+          <w:szCs w:val="40"/>
+        </w:rPr>
+      </w:pPr>
+    </w:p>
+    <w:p>
+      <w:pPr>
+        <w:spacing w:line="240" w:lineRule="auto"/>
+        <w:jc w:val="center"/>
+        <w:rPr>
+          <w:rFonts w:ascii="Times New Roman" w:hAnsi="Times New Roman" w:cs="Times New Roman"/>
+          <w:sz w:val="52"/>
+          <w:szCs w:val="40"/>
+        </w:rPr>
+      </w:pPr>
+    </w:p>
+    <w:p>
+      <w:pPr>
+        <w:spacing w:line="240" w:lineRule="auto"/>
+        <w:jc w:val="center"/>
+        <w:rPr>
+          <w:rFonts w:ascii="Times New Roman" w:hAnsi="Times New Roman" w:cs="Times New Roman"/>
+          <w:sz w:val="52"/>
+          <w:szCs w:val="40"/>
+        </w:rPr>
+      </w:pPr>
+    </w:p>
+    <w:p>
+      <w:pPr>
+        <w:spacing w:line="480" w:lineRule="auto"/>
+        <w:jc w:val="center"/>
+        <w:rPr>
+          <w:rFonts w:ascii="Times New Roman" w:hAnsi="Times New Roman" w:cs="Times New Roman"/>
+          <w:sz w:val="24"/>
+          <w:szCs w:val="24"/>
+        </w:rPr>
+      </w:pPr>
+      <w:r>
+        <w:rPr>
+          <w:rFonts w:ascii="Times New Roman" w:hAnsi="Times New Roman" w:cs="Times New Roman"/>
+          <w:sz w:val="96"/>
+          <w:szCs w:val="40"/>
+        </w:rPr>
+        <w:lastRenderedPageBreak/>
+        <w:t>Prologue</w:t>
+      </w:r>
+    </w:p>
+    <w:p>
+      <w:pPr>
+        <w:spacing w:line="480" w:lineRule="auto"/>
+        <w:ind w:firstLine="720"/>
+        <w:rPr>
+          <w:rFonts w:ascii="Times New Roman" w:hAnsi="Times New Roman" w:cs="Times New Roman"/>
+          <w:sz w:val="24"/>
+          <w:szCs w:val="24"/>
+        </w:rPr>
+      </w:pPr>
+      <w:r>
+        <w:rPr>
+          <w:rFonts w:ascii="Times New Roman" w:hAnsi="Times New Roman" w:cs="Times New Roman"/>
+          <w:sz w:val="24"/>
+          <w:szCs w:val="24"/>
+        </w:rPr>
+        <w:t>He stood atop a mountain, his coat blowing behind him in almost a movielike fashion as the strong winds came in from the south side. Triumphantly sticking a flagpole in the fertile soil at his feet, he looked off into the distance at the lands beyond.</w:t>
+      </w:r>
+      <w:r>
+        <w:rPr>
+          <w:rFonts w:ascii="Times New Roman" w:hAnsi="Times New Roman" w:cs="Times New Roman"/>
+          <w:sz w:val="24"/>
+          <w:szCs w:val="24"/>
+        </w:rPr>
+        <w:t xml:space="preserve"> With his fully semiautomatic musket in the other hand, he felt that nothing could stop him at this point.</w:t>
+      </w:r>
+    </w:p>
+    <w:p>
+      <w:pPr>
+        <w:spacing w:line="480" w:lineRule="auto"/>
+        <w:ind w:firstLine="720"/>
+        <w:rPr>
+          <w:rFonts w:ascii="Times New Roman" w:hAnsi="Times New Roman" w:cs="Times New Roman"/>
+          <w:sz w:val="24"/>
+          <w:szCs w:val="24"/>
+        </w:rPr>
+      </w:pPr>
+      <w:proofErr w:type="spellStart"/>
+      <w:r>
+        <w:rPr>
+          <w:rFonts w:ascii="Times New Roman" w:hAnsi="Times New Roman" w:cs="Times New Roman"/>
+          <w:sz w:val="24"/>
+          <w:szCs w:val="24"/>
+        </w:rPr>
+        <w:t>Yerolda</w:t>
+      </w:r>
+      <w:proofErr w:type="spellEnd"/>
+      <w:r>
+        <w:rPr>
+          <w:rFonts w:ascii="Times New Roman" w:hAnsi="Times New Roman" w:cs="Times New Roman"/>
+          <w:sz w:val="24"/>
+          <w:szCs w:val="24"/>
+        </w:rPr>
+        <w:t xml:space="preserve"> </w:t>
+      </w:r>
+      <w:proofErr w:type="spellStart"/>
+      <w:r>
+        <w:rPr>
+          <w:rFonts w:ascii="Times New Roman" w:hAnsi="Times New Roman" w:cs="Times New Roman"/>
+          <w:sz w:val="24"/>
+          <w:szCs w:val="24"/>
+        </w:rPr>
+        <w:t>Manplicor</w:t>
+      </w:r>
+      <w:proofErr w:type="spellEnd"/>
+      <w:r>
+        <w:rPr>
+          <w:rFonts w:ascii="Times New Roman" w:hAnsi="Times New Roman" w:cs="Times New Roman"/>
+          <w:sz w:val="24"/>
+          <w:szCs w:val="24"/>
+        </w:rPr>
+        <w:t xml:space="preserve"> </w:t>
+      </w:r>
+      <w:r>
+        <w:rPr>
+          <w:rFonts w:ascii="Times New Roman" w:hAnsi="Times New Roman" w:cs="Times New Roman"/>
+          <w:sz w:val="24"/>
+          <w:szCs w:val="24"/>
+        </w:rPr>
+        <w:t>turned himself away from the painting he had been staring at for at least an hour. Barely awake, he turned to face President Aaron Fattal, who had just been handed a tray of grass by his aides.</w:t>
+      </w:r>
+    </w:p>
+    <w:p>
+      <w:pPr>
+        <w:spacing w:line="480" w:lineRule="auto"/>
+        <w:ind w:firstLine="720"/>
+        <w:rPr>
+          <w:rFonts w:ascii="Times New Roman" w:hAnsi="Times New Roman" w:cs="Times New Roman"/>
+          <w:sz w:val="24"/>
+          <w:szCs w:val="24"/>
+        </w:rPr>
+      </w:pPr>
+      <w:r>
+        <w:rPr>
+          <w:rFonts w:ascii="Times New Roman" w:hAnsi="Times New Roman" w:cs="Times New Roman"/>
+          <w:sz w:val="24"/>
+          <w:szCs w:val="24"/>
+        </w:rPr>
+        <w:t xml:space="preserve">“Mr. </w:t>
+      </w:r>
+      <w:proofErr w:type="spellStart"/>
+      <w:r>
+        <w:rPr>
+          <w:rFonts w:ascii="Times New Roman" w:hAnsi="Times New Roman" w:cs="Times New Roman"/>
+          <w:sz w:val="24"/>
+          <w:szCs w:val="24"/>
+        </w:rPr>
+        <w:t>Manplicor</w:t>
+      </w:r>
+      <w:proofErr w:type="spellEnd"/>
+      <w:r>
+        <w:rPr>
+          <w:rFonts w:ascii="Times New Roman" w:hAnsi="Times New Roman" w:cs="Times New Roman"/>
+          <w:sz w:val="24"/>
+          <w:szCs w:val="24"/>
+        </w:rPr>
+        <w:t>?”</w:t>
+      </w:r>
+    </w:p>
+    <w:p>
+      <w:pPr>
+        <w:spacing w:line="480" w:lineRule="auto"/>
+        <w:ind w:firstLine="720"/>
+        <w:rPr>
+          <w:rFonts w:ascii="Times New Roman" w:hAnsi="Times New Roman" w:cs="Times New Roman"/>
+          <w:sz w:val="24"/>
+          <w:szCs w:val="24"/>
+        </w:rPr>
+      </w:pPr>
+      <w:proofErr w:type="spellStart"/>
+      <w:r>
+        <w:rPr>
+          <w:rFonts w:ascii="Times New Roman" w:hAnsi="Times New Roman" w:cs="Times New Roman"/>
+          <w:sz w:val="24"/>
+          <w:szCs w:val="24"/>
+        </w:rPr>
+        <w:t>Yerolda</w:t>
+      </w:r>
+      <w:proofErr w:type="spellEnd"/>
+      <w:r>
+        <w:rPr>
+          <w:rFonts w:ascii="Times New Roman" w:hAnsi="Times New Roman" w:cs="Times New Roman"/>
+          <w:sz w:val="24"/>
+          <w:szCs w:val="24"/>
+        </w:rPr>
+        <w:t xml:space="preserve"> did his best to appear awake</w:t>
+      </w:r>
+      <w:r>
+        <w:rPr>
+          <w:rFonts w:ascii="Times New Roman" w:hAnsi="Times New Roman" w:cs="Times New Roman"/>
+          <w:sz w:val="24"/>
+          <w:szCs w:val="24"/>
+        </w:rPr>
+        <w:t xml:space="preserve"> in the presence of the head of state.</w:t>
+      </w:r>
+    </w:p>
+    <w:p>
+      <w:pPr>
+        <w:spacing w:line="480" w:lineRule="auto"/>
+        <w:ind w:firstLine="720"/>
+        <w:rPr>
+          <w:rFonts w:ascii="Times New Roman" w:hAnsi="Times New Roman" w:cs="Times New Roman"/>
+          <w:sz w:val="24"/>
+          <w:szCs w:val="24"/>
+        </w:rPr>
+      </w:pPr>
+      <w:r>
+        <w:rPr>
+          <w:rFonts w:ascii="Times New Roman" w:hAnsi="Times New Roman" w:cs="Times New Roman"/>
+          <w:sz w:val="24"/>
+          <w:szCs w:val="24"/>
+        </w:rPr>
+        <w:t>“Did you hear what I just told you?”</w:t>
+      </w:r>
+    </w:p>
+    <w:p>
+      <w:pPr>
+        <w:spacing w:line="480" w:lineRule="auto"/>
+        <w:ind w:firstLine="720"/>
+        <w:rPr>
+          <w:rFonts w:ascii="Times New Roman" w:hAnsi="Times New Roman" w:cs="Times New Roman"/>
+          <w:sz w:val="24"/>
+          <w:szCs w:val="24"/>
+        </w:rPr>
+      </w:pPr>
+      <w:r>
+        <w:rPr>
+          <w:rFonts w:ascii="Times New Roman" w:hAnsi="Times New Roman" w:cs="Times New Roman"/>
+          <w:sz w:val="24"/>
+          <w:szCs w:val="24"/>
+        </w:rPr>
+        <w:t xml:space="preserve">“Oh, yes, of course,” replied </w:t>
+      </w:r>
+      <w:proofErr w:type="spellStart"/>
+      <w:r>
+        <w:rPr>
+          <w:rFonts w:ascii="Times New Roman" w:hAnsi="Times New Roman" w:cs="Times New Roman"/>
+          <w:sz w:val="24"/>
+          <w:szCs w:val="24"/>
+        </w:rPr>
+        <w:t>Yerolda</w:t>
+      </w:r>
+      <w:proofErr w:type="spellEnd"/>
+      <w:r>
+        <w:rPr>
+          <w:rFonts w:ascii="Times New Roman" w:hAnsi="Times New Roman" w:cs="Times New Roman"/>
+          <w:sz w:val="24"/>
+          <w:szCs w:val="24"/>
+        </w:rPr>
+        <w:t xml:space="preserve"> promptly. </w:t>
+      </w:r>
+      <w:r>
+        <w:rPr>
+          <w:rFonts w:ascii="Times New Roman" w:hAnsi="Times New Roman" w:cs="Times New Roman"/>
+          <w:sz w:val="24"/>
+          <w:szCs w:val="24"/>
+        </w:rPr>
+        <w:t>You were wondering if I wanted any refreshments.”</w:t>
+      </w:r>
+    </w:p>
+    <w:p>
+      <w:pPr>
+        <w:spacing w:line="480" w:lineRule="auto"/>
+        <w:ind w:firstLine="720"/>
+        <w:rPr>
+          <w:rFonts w:ascii="Times New Roman" w:hAnsi="Times New Roman" w:cs="Times New Roman"/>
+          <w:sz w:val="24"/>
+          <w:szCs w:val="24"/>
+        </w:rPr>
+      </w:pPr>
+      <w:r>
+        <w:rPr>
+          <w:rFonts w:ascii="Times New Roman" w:hAnsi="Times New Roman" w:cs="Times New Roman"/>
+          <w:sz w:val="24"/>
+          <w:szCs w:val="24"/>
+        </w:rPr>
+        <w:t xml:space="preserve">The president opened his mouth to speak as </w:t>
+      </w:r>
+      <w:proofErr w:type="spellStart"/>
+      <w:r>
+        <w:rPr>
+          <w:rFonts w:ascii="Times New Roman" w:hAnsi="Times New Roman" w:cs="Times New Roman"/>
+          <w:sz w:val="24"/>
+          <w:szCs w:val="24"/>
+        </w:rPr>
+        <w:t>Yerolda</w:t>
+      </w:r>
+      <w:proofErr w:type="spellEnd"/>
+      <w:r>
+        <w:rPr>
+          <w:rFonts w:ascii="Times New Roman" w:hAnsi="Times New Roman" w:cs="Times New Roman"/>
+          <w:sz w:val="24"/>
+          <w:szCs w:val="24"/>
+        </w:rPr>
+        <w:t xml:space="preserve"> cut him off.</w:t>
+      </w:r>
+    </w:p>
+    <w:p>
+      <w:pPr>
+        <w:spacing w:line="480" w:lineRule="auto"/>
+        <w:ind w:firstLine="720"/>
+        <w:rPr>
+          <w:rFonts w:ascii="Times New Roman" w:hAnsi="Times New Roman" w:cs="Times New Roman"/>
+          <w:sz w:val="24"/>
+          <w:szCs w:val="24"/>
+        </w:rPr>
+      </w:pPr>
+      <w:r>
+        <w:rPr>
+          <w:rFonts w:ascii="Times New Roman" w:hAnsi="Times New Roman" w:cs="Times New Roman"/>
+          <w:sz w:val="24"/>
+          <w:szCs w:val="24"/>
+        </w:rPr>
+        <w:t>“And I would like some refreshments, as a matter of fact. I feel like I haven’t eaten in years.</w:t>
+      </w:r>
+      <w:r>
+        <w:rPr>
+          <w:rFonts w:ascii="Times New Roman" w:hAnsi="Times New Roman" w:cs="Times New Roman"/>
+          <w:sz w:val="24"/>
+          <w:szCs w:val="24"/>
+        </w:rPr>
+        <w:t xml:space="preserve"> What have you folks got up in the West Wing? Have some salted meats or something?”</w:t>
+      </w:r>
+    </w:p>
+    <w:p>
+      <w:pPr>
+        <w:spacing w:line="480" w:lineRule="auto"/>
+        <w:ind w:firstLine="720"/>
+        <w:rPr>
+          <w:rFonts w:ascii="Times New Roman" w:hAnsi="Times New Roman" w:cs="Times New Roman"/>
+          <w:sz w:val="24"/>
+          <w:szCs w:val="24"/>
+        </w:rPr>
+      </w:pPr>
+      <w:r>
+        <w:rPr>
+          <w:rFonts w:ascii="Times New Roman" w:hAnsi="Times New Roman" w:cs="Times New Roman"/>
+          <w:sz w:val="24"/>
+          <w:szCs w:val="24"/>
+        </w:rPr>
+        <w:t>The president was quick to respond.</w:t>
+      </w:r>
+    </w:p>
+    <w:p>
+      <w:pPr>
+        <w:spacing w:line="480" w:lineRule="auto"/>
+        <w:ind w:firstLine="720"/>
+        <w:rPr>
+          <w:rFonts w:ascii="Times New Roman" w:hAnsi="Times New Roman" w:cs="Times New Roman"/>
+          <w:sz w:val="24"/>
+          <w:szCs w:val="24"/>
+        </w:rPr>
+      </w:pPr>
+      <w:r>
+        <w:rPr>
+          <w:rFonts w:ascii="Times New Roman" w:hAnsi="Times New Roman" w:cs="Times New Roman"/>
+          <w:sz w:val="24"/>
+          <w:szCs w:val="24"/>
+        </w:rPr>
+        <w:t xml:space="preserve">“Mr. </w:t>
+      </w:r>
+      <w:proofErr w:type="spellStart"/>
+      <w:r>
+        <w:rPr>
+          <w:rFonts w:ascii="Times New Roman" w:hAnsi="Times New Roman" w:cs="Times New Roman"/>
+          <w:sz w:val="24"/>
+          <w:szCs w:val="24"/>
+        </w:rPr>
+        <w:t>Manplicor</w:t>
+      </w:r>
+      <w:proofErr w:type="spellEnd"/>
+      <w:r>
+        <w:rPr>
+          <w:rFonts w:ascii="Times New Roman" w:hAnsi="Times New Roman" w:cs="Times New Roman"/>
+          <w:sz w:val="24"/>
+          <w:szCs w:val="24"/>
+        </w:rPr>
+        <w:t>, I was laying out the terms for your secession.</w:t>
+      </w:r>
+      <w:r>
+        <w:rPr>
+          <w:rFonts w:ascii="Times New Roman" w:hAnsi="Times New Roman" w:cs="Times New Roman"/>
+          <w:sz w:val="24"/>
+          <w:szCs w:val="24"/>
+        </w:rPr>
+        <w:t>”</w:t>
+      </w:r>
+    </w:p>
+    <w:p>
+      <w:pPr>
+        <w:spacing w:line="480" w:lineRule="auto"/>
+        <w:ind w:firstLine="720"/>
+        <w:rPr>
+          <w:rFonts w:ascii="Times New Roman" w:hAnsi="Times New Roman" w:cs="Times New Roman"/>
+          <w:sz w:val="24"/>
+          <w:szCs w:val="24"/>
+        </w:rPr>
+      </w:pPr>
+      <w:r>
+        <w:rPr>
+          <w:rFonts w:ascii="Times New Roman" w:hAnsi="Times New Roman" w:cs="Times New Roman"/>
+          <w:sz w:val="24"/>
+          <w:szCs w:val="24"/>
+        </w:rPr>
+        <w:lastRenderedPageBreak/>
+        <w:t xml:space="preserve">“Right,” said </w:t>
+      </w:r>
+      <w:proofErr w:type="spellStart"/>
+      <w:r>
+        <w:rPr>
+          <w:rFonts w:ascii="Times New Roman" w:hAnsi="Times New Roman" w:cs="Times New Roman"/>
+          <w:sz w:val="24"/>
+          <w:szCs w:val="24"/>
+        </w:rPr>
+        <w:t>Yerolda</w:t>
+      </w:r>
+      <w:proofErr w:type="spellEnd"/>
+      <w:r>
+        <w:rPr>
+          <w:rFonts w:ascii="Times New Roman" w:hAnsi="Times New Roman" w:cs="Times New Roman"/>
+          <w:sz w:val="24"/>
+          <w:szCs w:val="24"/>
+        </w:rPr>
+        <w:t xml:space="preserve"> as he sunk down into his seat.</w:t>
+      </w:r>
+    </w:p>
+    <w:p>
+      <w:pPr>
+        <w:spacing w:line="480" w:lineRule="auto"/>
+        <w:ind w:firstLine="720"/>
+        <w:rPr>
+          <w:rFonts w:ascii="Times New Roman" w:hAnsi="Times New Roman" w:cs="Times New Roman"/>
+          <w:sz w:val="24"/>
+          <w:szCs w:val="24"/>
+        </w:rPr>
+      </w:pPr>
+      <w:r>
+        <w:rPr>
+          <w:rFonts w:ascii="Times New Roman" w:hAnsi="Times New Roman" w:cs="Times New Roman"/>
+          <w:sz w:val="24"/>
+          <w:szCs w:val="24"/>
+        </w:rPr>
+        <w:t xml:space="preserve">“This country’s resources are completely spent, not only from the war but for Lincoln’s funeral. I have neither the resources nor the energy to fight </w:t>
+      </w:r>
+      <w:r>
+        <w:rPr>
+          <w:rFonts w:ascii="Times New Roman" w:hAnsi="Times New Roman" w:cs="Times New Roman"/>
+          <w:sz w:val="24"/>
+          <w:szCs w:val="24"/>
+        </w:rPr>
+        <w:t>another war against a secessionist group. At least your group’s land is only ten square miles</w:t>
+      </w:r>
+      <w:r>
+        <w:rPr>
+          <w:rFonts w:ascii="Times New Roman" w:hAnsi="Times New Roman" w:cs="Times New Roman"/>
+          <w:sz w:val="24"/>
+          <w:szCs w:val="24"/>
+        </w:rPr>
+        <w:t>,” explained the president.</w:t>
+      </w:r>
+    </w:p>
+    <w:p>
+      <w:pPr>
+        <w:spacing w:line="480" w:lineRule="auto"/>
+        <w:ind w:firstLine="720"/>
+        <w:rPr>
+          <w:rFonts w:ascii="Times New Roman" w:hAnsi="Times New Roman" w:cs="Times New Roman"/>
+          <w:sz w:val="24"/>
+          <w:szCs w:val="24"/>
+        </w:rPr>
+      </w:pPr>
+      <w:r>
+        <w:rPr>
+          <w:rFonts w:ascii="Times New Roman" w:hAnsi="Times New Roman" w:cs="Times New Roman"/>
+          <w:sz w:val="24"/>
+          <w:szCs w:val="24"/>
+        </w:rPr>
+        <w:t xml:space="preserve">“So…?” asked </w:t>
+      </w:r>
+      <w:proofErr w:type="spellStart"/>
+      <w:r>
+        <w:rPr>
+          <w:rFonts w:ascii="Times New Roman" w:hAnsi="Times New Roman" w:cs="Times New Roman"/>
+          <w:sz w:val="24"/>
+          <w:szCs w:val="24"/>
+        </w:rPr>
+        <w:t>Yerolda</w:t>
+      </w:r>
+      <w:proofErr w:type="spellEnd"/>
+      <w:r>
+        <w:rPr>
+          <w:rFonts w:ascii="Times New Roman" w:hAnsi="Times New Roman" w:cs="Times New Roman"/>
+          <w:sz w:val="24"/>
+          <w:szCs w:val="24"/>
+        </w:rPr>
+        <w:t xml:space="preserve"> as though he were a two-year-old child waiting to find out if he could have ice cream before dessert.</w:t>
+      </w:r>
+    </w:p>
+    <w:p>
+      <w:pPr>
+        <w:spacing w:line="480" w:lineRule="auto"/>
+        <w:ind w:firstLine="720"/>
+        <w:rPr>
+          <w:rFonts w:ascii="Times New Roman" w:hAnsi="Times New Roman" w:cs="Times New Roman"/>
+          <w:sz w:val="24"/>
+          <w:szCs w:val="24"/>
+        </w:rPr>
+      </w:pPr>
+      <w:r>
+        <w:rPr>
+          <w:rFonts w:ascii="Times New Roman" w:hAnsi="Times New Roman" w:cs="Times New Roman"/>
+          <w:sz w:val="24"/>
+          <w:szCs w:val="24"/>
+        </w:rPr>
+        <w:t>“East West Virginia will no longer be admitted to the United States, effective immediately. Your state’s sovereignty shall be recognized by all governments of the world.”</w:t>
+      </w:r>
+    </w:p>
+    <w:p>
+      <w:pPr>
+        <w:spacing w:line="480" w:lineRule="auto"/>
+        <w:ind w:firstLine="720"/>
+        <w:rPr>
+          <w:rFonts w:ascii="Times New Roman" w:hAnsi="Times New Roman" w:cs="Times New Roman"/>
+          <w:sz w:val="24"/>
+          <w:szCs w:val="24"/>
+        </w:rPr>
+      </w:pPr>
+      <w:r>
+        <w:rPr>
+          <w:rFonts w:ascii="Times New Roman" w:hAnsi="Times New Roman" w:cs="Times New Roman"/>
+          <w:sz w:val="24"/>
+          <w:szCs w:val="24"/>
+        </w:rPr>
+        <w:t xml:space="preserve">“Yes!” exclaimed </w:t>
+      </w:r>
+      <w:proofErr w:type="spellStart"/>
+      <w:r>
+        <w:rPr>
+          <w:rFonts w:ascii="Times New Roman" w:hAnsi="Times New Roman" w:cs="Times New Roman"/>
+          <w:sz w:val="24"/>
+          <w:szCs w:val="24"/>
+        </w:rPr>
+        <w:t>Yerolda</w:t>
+      </w:r>
+      <w:proofErr w:type="spellEnd"/>
+      <w:r>
+        <w:rPr>
+          <w:rFonts w:ascii="Times New Roman" w:hAnsi="Times New Roman" w:cs="Times New Roman"/>
+          <w:sz w:val="24"/>
+          <w:szCs w:val="24"/>
+        </w:rPr>
+        <w:t xml:space="preserve"> giddily. Overloaded with adrenaline, he jumped out of his seat and embraced the president. </w:t>
+      </w:r>
+    </w:p>
+    <w:p>
+      <w:pPr>
+        <w:spacing w:line="480" w:lineRule="auto"/>
+        <w:ind w:firstLine="720"/>
+        <w:rPr>
+          <w:rFonts w:ascii="Times New Roman" w:hAnsi="Times New Roman" w:cs="Times New Roman"/>
+          <w:sz w:val="24"/>
+          <w:szCs w:val="24"/>
+        </w:rPr>
+      </w:pPr>
+      <w:r>
+        <w:rPr>
+          <w:rFonts w:ascii="Times New Roman" w:hAnsi="Times New Roman" w:cs="Times New Roman"/>
+          <w:sz w:val="24"/>
+          <w:szCs w:val="24"/>
+        </w:rPr>
+        <w:t>“I honestly have no willingness to deal with you. Get the fuck out of here,” said the president.</w:t>
+      </w:r>
+    </w:p>
+    <w:p>
+      <w:pPr>
+        <w:spacing w:line="480" w:lineRule="auto"/>
+        <w:ind w:firstLine="720"/>
+        <w:rPr>
+          <w:rFonts w:ascii="Times New Roman" w:hAnsi="Times New Roman" w:cs="Times New Roman"/>
+          <w:sz w:val="24"/>
+          <w:szCs w:val="24"/>
+        </w:rPr>
+      </w:pPr>
+      <w:proofErr w:type="spellStart"/>
+      <w:r>
+        <w:rPr>
+          <w:rFonts w:ascii="Times New Roman" w:hAnsi="Times New Roman" w:cs="Times New Roman"/>
+          <w:sz w:val="24"/>
+          <w:szCs w:val="24"/>
+        </w:rPr>
+        <w:t>Yerolda</w:t>
+      </w:r>
+      <w:proofErr w:type="spellEnd"/>
+      <w:r>
+        <w:rPr>
+          <w:rFonts w:ascii="Times New Roman" w:hAnsi="Times New Roman" w:cs="Times New Roman"/>
+          <w:sz w:val="24"/>
+          <w:szCs w:val="24"/>
+        </w:rPr>
+        <w:t xml:space="preserve"> promptly ran out of the Oval Office and made his way onto the lawn of the White House where his twelve comrades were assembled, eagerly awaiting the news of the negotiations with President Fattal.</w:t>
+      </w:r>
+      <w:r>
+        <w:rPr>
+          <w:rFonts w:ascii="Times New Roman" w:hAnsi="Times New Roman" w:cs="Times New Roman"/>
+          <w:sz w:val="24"/>
+          <w:szCs w:val="24"/>
+        </w:rPr>
+        <w:t xml:space="preserve"> As soon as </w:t>
+      </w:r>
+      <w:proofErr w:type="spellStart"/>
+      <w:r>
+        <w:rPr>
+          <w:rFonts w:ascii="Times New Roman" w:hAnsi="Times New Roman" w:cs="Times New Roman"/>
+          <w:sz w:val="24"/>
+          <w:szCs w:val="24"/>
+        </w:rPr>
+        <w:t>Yerolda</w:t>
+      </w:r>
+      <w:proofErr w:type="spellEnd"/>
+      <w:r>
+        <w:rPr>
+          <w:rFonts w:ascii="Times New Roman" w:hAnsi="Times New Roman" w:cs="Times New Roman"/>
+          <w:sz w:val="24"/>
+          <w:szCs w:val="24"/>
+        </w:rPr>
+        <w:t xml:space="preserve"> emerged </w:t>
+      </w:r>
+      <w:r>
+        <w:rPr>
+          <w:rFonts w:ascii="Times New Roman" w:hAnsi="Times New Roman" w:cs="Times New Roman"/>
+          <w:sz w:val="24"/>
+          <w:szCs w:val="24"/>
+        </w:rPr>
+        <w:t>from the White House doors, the</w:t>
+      </w:r>
+      <w:r>
+        <w:rPr>
+          <w:rFonts w:ascii="Times New Roman" w:hAnsi="Times New Roman" w:cs="Times New Roman"/>
+          <w:sz w:val="24"/>
+          <w:szCs w:val="24"/>
+        </w:rPr>
+        <w:t>y all rushed toward him in anticipation of the coming news. Was East West Virginia, sovereign and free state, going to become a reality?</w:t>
+      </w:r>
+      <w:r>
+        <w:rPr>
+          <w:rFonts w:ascii="Times New Roman" w:hAnsi="Times New Roman" w:cs="Times New Roman"/>
+          <w:sz w:val="24"/>
+          <w:szCs w:val="24"/>
+        </w:rPr>
+        <w:t xml:space="preserve"> </w:t>
+      </w:r>
+      <w:proofErr w:type="spellStart"/>
+      <w:r>
+        <w:rPr>
+          <w:rFonts w:ascii="Times New Roman" w:hAnsi="Times New Roman" w:cs="Times New Roman"/>
+          <w:sz w:val="24"/>
+          <w:szCs w:val="24"/>
+        </w:rPr>
+        <w:t>Yerolda</w:t>
+      </w:r>
+      <w:proofErr w:type="spellEnd"/>
+      <w:r>
+        <w:rPr>
+          <w:rFonts w:ascii="Times New Roman" w:hAnsi="Times New Roman" w:cs="Times New Roman"/>
+          <w:sz w:val="24"/>
+          <w:szCs w:val="24"/>
+        </w:rPr>
+        <w:t xml:space="preserve"> prepared to make a speech to his associates who had worked for days to </w:t>
+      </w:r>
+      <w:r>
+        <w:rPr>
+          <w:rFonts w:ascii="Times New Roman" w:hAnsi="Times New Roman" w:cs="Times New Roman"/>
+          <w:sz w:val="24"/>
+          <w:szCs w:val="24"/>
+        </w:rPr>
+        <w:t>secede from the United States.</w:t>
+      </w:r>
+    </w:p>
+    <w:p>
+      <w:pPr>
+        <w:spacing w:line="480" w:lineRule="auto"/>
+        <w:ind w:firstLine="720"/>
+        <w:rPr>
+          <w:rFonts w:ascii="Times New Roman" w:hAnsi="Times New Roman" w:cs="Times New Roman"/>
+          <w:sz w:val="24"/>
+          <w:szCs w:val="24"/>
+        </w:rPr>
+      </w:pPr>
+      <w:r>
+        <w:rPr>
+          <w:rFonts w:ascii="Times New Roman" w:hAnsi="Times New Roman" w:cs="Times New Roman"/>
+          <w:sz w:val="24"/>
+          <w:szCs w:val="24"/>
+        </w:rPr>
+        <w:t xml:space="preserve">“It took many hours of negotiation and boredom in there, but the news I have for all of you is going to </w:t>
+      </w:r>
+      <w:r>
+        <w:rPr>
+          <w:rFonts w:ascii="Times New Roman" w:hAnsi="Times New Roman" w:cs="Times New Roman"/>
+          <w:sz w:val="24"/>
+          <w:szCs w:val="24"/>
+        </w:rPr>
+        <w:t>change all of our lives forever and ever.</w:t>
+      </w:r>
+      <w:r>
+        <w:rPr>
+          <w:rFonts w:ascii="Times New Roman" w:hAnsi="Times New Roman" w:cs="Times New Roman"/>
+          <w:sz w:val="24"/>
+          <w:szCs w:val="24"/>
+        </w:rPr>
+        <w:t xml:space="preserve"> Today is a day that we have prepared for </w:t>
+      </w:r>
+      <w:r>
+        <w:rPr>
+          <w:rFonts w:ascii="Times New Roman" w:hAnsi="Times New Roman" w:cs="Times New Roman"/>
+          <w:sz w:val="24"/>
+          <w:szCs w:val="24"/>
+        </w:rPr>
+        <w:lastRenderedPageBreak/>
+        <w:t xml:space="preserve">tirelessly and </w:t>
+      </w:r>
+      <w:r>
+        <w:rPr>
+          <w:rFonts w:ascii="Times New Roman" w:hAnsi="Times New Roman" w:cs="Times New Roman"/>
+          <w:sz w:val="24"/>
+          <w:szCs w:val="24"/>
+        </w:rPr>
+        <w:t xml:space="preserve">we finally have an answer to the question we have wondered about all this time. </w:t>
+      </w:r>
+      <w:r>
+        <w:rPr>
+          <w:rFonts w:ascii="Times New Roman" w:hAnsi="Times New Roman" w:cs="Times New Roman"/>
+          <w:sz w:val="24"/>
+          <w:szCs w:val="24"/>
+        </w:rPr>
+        <w:t>Today will be</w:t>
+      </w:r>
+      <w:proofErr w:type="gramStart"/>
+      <w:r>
+        <w:rPr>
+          <w:rFonts w:ascii="Times New Roman" w:hAnsi="Times New Roman" w:cs="Times New Roman"/>
+          <w:sz w:val="24"/>
+          <w:szCs w:val="24"/>
+        </w:rPr>
+        <w:t>-“</w:t>
+      </w:r>
+      <w:proofErr w:type="gramEnd"/>
+    </w:p>
+    <w:p>
+      <w:pPr>
+        <w:spacing w:line="480" w:lineRule="auto"/>
+        <w:ind w:firstLine="720"/>
+        <w:rPr>
+          <w:rFonts w:ascii="Times New Roman" w:hAnsi="Times New Roman" w:cs="Times New Roman"/>
+          <w:sz w:val="24"/>
+          <w:szCs w:val="24"/>
+        </w:rPr>
+      </w:pPr>
+      <w:r>
+        <w:rPr>
+          <w:rFonts w:ascii="Times New Roman" w:hAnsi="Times New Roman" w:cs="Times New Roman"/>
+          <w:sz w:val="24"/>
+          <w:szCs w:val="24"/>
+        </w:rPr>
+        <w:t xml:space="preserve">“Goddammit, just tell us what happened,” said Jeffery </w:t>
+      </w:r>
+      <w:proofErr w:type="spellStart"/>
+      <w:r>
+        <w:rPr>
+          <w:rFonts w:ascii="Times New Roman" w:hAnsi="Times New Roman" w:cs="Times New Roman"/>
+          <w:sz w:val="24"/>
+          <w:szCs w:val="24"/>
+        </w:rPr>
+        <w:t>Jothymice</w:t>
+      </w:r>
+      <w:proofErr w:type="spellEnd"/>
+      <w:r>
+        <w:rPr>
+          <w:rFonts w:ascii="Times New Roman" w:hAnsi="Times New Roman" w:cs="Times New Roman"/>
+          <w:sz w:val="24"/>
+          <w:szCs w:val="24"/>
+        </w:rPr>
+        <w:t xml:space="preserve">, </w:t>
+      </w:r>
+      <w:proofErr w:type="spellStart"/>
+      <w:r>
+        <w:rPr>
+          <w:rFonts w:ascii="Times New Roman" w:hAnsi="Times New Roman" w:cs="Times New Roman"/>
+          <w:sz w:val="24"/>
+          <w:szCs w:val="24"/>
+        </w:rPr>
+        <w:t>Yerolda’s</w:t>
+      </w:r>
+      <w:proofErr w:type="spellEnd"/>
+      <w:r>
+        <w:rPr>
+          <w:rFonts w:ascii="Times New Roman" w:hAnsi="Times New Roman" w:cs="Times New Roman"/>
+          <w:sz w:val="24"/>
+          <w:szCs w:val="24"/>
+        </w:rPr>
+        <w:t xml:space="preserve"> second-in-command.</w:t>
+      </w:r>
+    </w:p>
+    <w:p>
+      <w:pPr>
+        <w:spacing w:line="480" w:lineRule="auto"/>
+        <w:ind w:firstLine="720"/>
+        <w:rPr>
+          <w:rFonts w:ascii="Times New Roman" w:hAnsi="Times New Roman" w:cs="Times New Roman"/>
+          <w:sz w:val="24"/>
+          <w:szCs w:val="24"/>
+        </w:rPr>
+      </w:pPr>
+      <w:r>
+        <w:rPr>
+          <w:rFonts w:ascii="Times New Roman" w:hAnsi="Times New Roman" w:cs="Times New Roman"/>
+          <w:sz w:val="24"/>
+          <w:szCs w:val="24"/>
+        </w:rPr>
+        <w:t>“We’re free.”</w:t>
+      </w:r>
+    </w:p>
+    <w:p>
+      <w:pPr>
+        <w:spacing w:line="480" w:lineRule="auto"/>
+        <w:ind w:firstLine="720"/>
+        <w:rPr>
+          <w:rFonts w:ascii="Times New Roman" w:hAnsi="Times New Roman" w:cs="Times New Roman"/>
+          <w:sz w:val="24"/>
+          <w:szCs w:val="24"/>
+        </w:rPr>
+      </w:pPr>
+      <w:r>
+        <w:rPr>
+          <w:rFonts w:ascii="Times New Roman" w:hAnsi="Times New Roman" w:cs="Times New Roman"/>
+          <w:sz w:val="24"/>
+          <w:szCs w:val="24"/>
+        </w:rPr>
+        <w:t xml:space="preserve">As the joy spread from person to person, </w:t>
+      </w:r>
+      <w:proofErr w:type="spellStart"/>
+      <w:r>
+        <w:rPr>
+          <w:rFonts w:ascii="Times New Roman" w:hAnsi="Times New Roman" w:cs="Times New Roman"/>
+          <w:sz w:val="24"/>
+          <w:szCs w:val="24"/>
+        </w:rPr>
+        <w:t>Yerolda</w:t>
+      </w:r>
+      <w:proofErr w:type="spellEnd"/>
+      <w:r>
+        <w:rPr>
+          <w:rFonts w:ascii="Times New Roman" w:hAnsi="Times New Roman" w:cs="Times New Roman"/>
+          <w:sz w:val="24"/>
+          <w:szCs w:val="24"/>
+        </w:rPr>
+        <w:t xml:space="preserve"> soon found himself on top of twenty-four arms carrying him ecstatically</w:t>
+      </w:r>
+      <w:r>
+        <w:rPr>
+          <w:rFonts w:ascii="Times New Roman" w:hAnsi="Times New Roman" w:cs="Times New Roman"/>
+          <w:sz w:val="24"/>
+          <w:szCs w:val="24"/>
+        </w:rPr>
+        <w:t xml:space="preserve"> down the White House lawn. As his name was chanted repeatedly, </w:t>
+      </w:r>
+      <w:proofErr w:type="spellStart"/>
+      <w:r>
+        <w:rPr>
+          <w:rFonts w:ascii="Times New Roman" w:hAnsi="Times New Roman" w:cs="Times New Roman"/>
+          <w:sz w:val="24"/>
+          <w:szCs w:val="24"/>
+        </w:rPr>
+        <w:t>Yerolda</w:t>
+      </w:r>
+      <w:proofErr w:type="spellEnd"/>
+      <w:r>
+        <w:rPr>
+          <w:rFonts w:ascii="Times New Roman" w:hAnsi="Times New Roman" w:cs="Times New Roman"/>
+          <w:sz w:val="24"/>
+          <w:szCs w:val="24"/>
+        </w:rPr>
+        <w:t xml:space="preserve"> suddenly felt a sense of relaxation he had not been able to feel for days.</w:t>
+      </w:r>
+      <w:r>
+        <w:rPr>
+          <w:rFonts w:ascii="Times New Roman" w:hAnsi="Times New Roman" w:cs="Times New Roman"/>
+          <w:sz w:val="24"/>
+          <w:szCs w:val="24"/>
+        </w:rPr>
+        <w:t xml:space="preserve"> </w:t>
+      </w:r>
+    </w:p>
+    <w:p>
+      <w:pPr>
+        <w:spacing w:line="480" w:lineRule="auto"/>
+        <w:ind w:firstLine="720"/>
+        <w:rPr>
+          <w:rFonts w:ascii="Times New Roman" w:hAnsi="Times New Roman" w:cs="Times New Roman"/>
+          <w:sz w:val="24"/>
+          <w:szCs w:val="24"/>
+        </w:rPr>
+      </w:pPr>
+      <w:r>
+        <w:rPr>
+          <w:rFonts w:ascii="Times New Roman" w:hAnsi="Times New Roman" w:cs="Times New Roman"/>
+          <w:sz w:val="24"/>
+          <w:szCs w:val="24"/>
+        </w:rPr>
+        <w:t>It was a few days later that the t</w:t>
+      </w:r>
+      <w:r>
+        <w:rPr>
+          <w:rFonts w:ascii="Times New Roman" w:hAnsi="Times New Roman" w:cs="Times New Roman"/>
+          <w:sz w:val="24"/>
+          <w:szCs w:val="24"/>
+        </w:rPr>
+        <w:t>hirteen men</w:t>
+      </w:r>
+      <w:r>
+        <w:rPr>
+          <w:rFonts w:ascii="Times New Roman" w:hAnsi="Times New Roman" w:cs="Times New Roman"/>
+          <w:sz w:val="24"/>
+          <w:szCs w:val="24"/>
+        </w:rPr>
+        <w:t xml:space="preserve"> made their way to their new</w:t>
+      </w:r>
+      <w:r>
+        <w:rPr>
+          <w:rFonts w:ascii="Times New Roman" w:hAnsi="Times New Roman" w:cs="Times New Roman"/>
+          <w:sz w:val="24"/>
+          <w:szCs w:val="24"/>
+        </w:rPr>
+        <w:t>ly</w:t>
+      </w:r>
+      <w:r>
+        <w:rPr>
+          <w:rFonts w:ascii="Times New Roman" w:hAnsi="Times New Roman" w:cs="Times New Roman"/>
+          <w:sz w:val="24"/>
+          <w:szCs w:val="24"/>
+        </w:rPr>
+        <w:t xml:space="preserve"> independent land on the eastern tip of West Virginia.</w:t>
+      </w:r>
+      <w:r>
+        <w:rPr>
+          <w:rFonts w:ascii="Times New Roman" w:hAnsi="Times New Roman" w:cs="Times New Roman"/>
+          <w:sz w:val="24"/>
+          <w:szCs w:val="24"/>
+        </w:rPr>
+        <w:t xml:space="preserve"> The area was ripe with mountains</w:t>
+      </w:r>
+      <w:r>
+        <w:rPr>
+          <w:rFonts w:ascii="Times New Roman" w:hAnsi="Times New Roman" w:cs="Times New Roman"/>
+          <w:sz w:val="24"/>
+          <w:szCs w:val="24"/>
+        </w:rPr>
+        <w:t xml:space="preserve"> and forestry, with abundant livestock lining the landscape as far as the eye could see. </w:t>
+      </w:r>
+      <w:r>
+        <w:rPr>
+          <w:rFonts w:ascii="Times New Roman" w:hAnsi="Times New Roman" w:cs="Times New Roman"/>
+          <w:sz w:val="24"/>
+          <w:szCs w:val="24"/>
+        </w:rPr>
+        <w:t>As the sun began to set, the men began to discuss their living situations.</w:t>
+      </w:r>
+    </w:p>
+    <w:p>
+      <w:pPr>
+        <w:spacing w:line="480" w:lineRule="auto"/>
+        <w:ind w:firstLine="720"/>
+        <w:rPr>
+          <w:rFonts w:ascii="Times New Roman" w:hAnsi="Times New Roman" w:cs="Times New Roman"/>
+          <w:sz w:val="24"/>
+          <w:szCs w:val="24"/>
+        </w:rPr>
+      </w:pPr>
+      <w:r>
+        <w:rPr>
+          <w:rFonts w:ascii="Times New Roman" w:hAnsi="Times New Roman" w:cs="Times New Roman"/>
+          <w:sz w:val="24"/>
+          <w:szCs w:val="24"/>
+        </w:rPr>
+        <w:t xml:space="preserve">“Where even is the closest water source?” asked George </w:t>
+      </w:r>
+      <w:proofErr w:type="spellStart"/>
+      <w:r>
+        <w:rPr>
+          <w:rFonts w:ascii="Times New Roman" w:hAnsi="Times New Roman" w:cs="Times New Roman"/>
+          <w:sz w:val="24"/>
+          <w:szCs w:val="24"/>
+        </w:rPr>
+        <w:t>Redcarts</w:t>
+      </w:r>
+      <w:proofErr w:type="spellEnd"/>
+      <w:r>
+        <w:rPr>
+          <w:rFonts w:ascii="Times New Roman" w:hAnsi="Times New Roman" w:cs="Times New Roman"/>
+          <w:sz w:val="24"/>
+          <w:szCs w:val="24"/>
+        </w:rPr>
+        <w:t xml:space="preserve">, </w:t>
+      </w:r>
+      <w:proofErr w:type="spellStart"/>
+      <w:r>
+        <w:rPr>
+          <w:rFonts w:ascii="Times New Roman" w:hAnsi="Times New Roman" w:cs="Times New Roman"/>
+          <w:sz w:val="24"/>
+          <w:szCs w:val="24"/>
+        </w:rPr>
+        <w:t>Yerolda’s</w:t>
+      </w:r>
+      <w:proofErr w:type="spellEnd"/>
+      <w:r>
+        <w:rPr>
+          <w:rFonts w:ascii="Times New Roman" w:hAnsi="Times New Roman" w:cs="Times New Roman"/>
+          <w:sz w:val="24"/>
+          <w:szCs w:val="24"/>
+        </w:rPr>
+        <w:t xml:space="preserve"> best resource manager.</w:t>
+      </w:r>
+    </w:p>
+    <w:p>
+      <w:pPr>
+        <w:spacing w:line="480" w:lineRule="auto"/>
+        <w:ind w:firstLine="720"/>
+        <w:rPr>
+          <w:rFonts w:ascii="Times New Roman" w:hAnsi="Times New Roman" w:cs="Times New Roman"/>
+          <w:sz w:val="24"/>
+          <w:szCs w:val="24"/>
+        </w:rPr>
+      </w:pPr>
+      <w:r>
+        <w:rPr>
+          <w:rFonts w:ascii="Times New Roman" w:hAnsi="Times New Roman" w:cs="Times New Roman"/>
+          <w:sz w:val="24"/>
+          <w:szCs w:val="24"/>
+        </w:rPr>
+        <w:t xml:space="preserve">“Oh, it’s just a few miles back there over the mountain,” replied </w:t>
+      </w:r>
+      <w:proofErr w:type="spellStart"/>
+      <w:r>
+        <w:rPr>
+          <w:rFonts w:ascii="Times New Roman" w:hAnsi="Times New Roman" w:cs="Times New Roman"/>
+          <w:sz w:val="24"/>
+          <w:szCs w:val="24"/>
+        </w:rPr>
+        <w:t>Yerolda</w:t>
+      </w:r>
+      <w:proofErr w:type="spellEnd"/>
+      <w:r>
+        <w:rPr>
+          <w:rFonts w:ascii="Times New Roman" w:hAnsi="Times New Roman" w:cs="Times New Roman"/>
+          <w:sz w:val="24"/>
+          <w:szCs w:val="24"/>
+        </w:rPr>
+        <w:t>, who was already eyeing the best trees to begin constructing their houses.</w:t>
+      </w:r>
+    </w:p>
+    <w:p>
+      <w:pPr>
+        <w:spacing w:line="480" w:lineRule="auto"/>
+        <w:ind w:firstLine="720"/>
+        <w:rPr>
+          <w:rFonts w:ascii="Times New Roman" w:hAnsi="Times New Roman" w:cs="Times New Roman"/>
+          <w:sz w:val="24"/>
+          <w:szCs w:val="24"/>
+        </w:rPr>
+      </w:pPr>
+      <w:r>
+        <w:rPr>
+          <w:rFonts w:ascii="Times New Roman" w:hAnsi="Times New Roman" w:cs="Times New Roman"/>
+          <w:sz w:val="24"/>
+          <w:szCs w:val="24"/>
+        </w:rPr>
+        <w:t xml:space="preserve">“Don’t you think we should get some water stored if it’s that far?” asked George, who was the only man in the group paying attention to </w:t>
+      </w:r>
+      <w:r>
+        <w:rPr>
+          <w:rFonts w:ascii="Times New Roman" w:hAnsi="Times New Roman" w:cs="Times New Roman"/>
+          <w:sz w:val="24"/>
+          <w:szCs w:val="24"/>
+        </w:rPr>
+        <w:t>vital resources.</w:t>
+      </w:r>
+    </w:p>
+    <w:p>
+      <w:pPr>
+        <w:spacing w:line="480" w:lineRule="auto"/>
+        <w:ind w:firstLine="720"/>
+        <w:rPr>
+          <w:rFonts w:ascii="Times New Roman" w:hAnsi="Times New Roman" w:cs="Times New Roman"/>
+          <w:sz w:val="24"/>
+          <w:szCs w:val="24"/>
+        </w:rPr>
+      </w:pPr>
+      <w:r>
+        <w:rPr>
+          <w:rFonts w:ascii="Times New Roman" w:hAnsi="Times New Roman" w:cs="Times New Roman"/>
+          <w:sz w:val="24"/>
+          <w:szCs w:val="24"/>
+        </w:rPr>
+        <w:t xml:space="preserve">“That’s a good idea. Want to get on that?” asked a distracted </w:t>
+      </w:r>
+      <w:proofErr w:type="spellStart"/>
+      <w:r>
+        <w:rPr>
+          <w:rFonts w:ascii="Times New Roman" w:hAnsi="Times New Roman" w:cs="Times New Roman"/>
+          <w:sz w:val="24"/>
+          <w:szCs w:val="24"/>
+        </w:rPr>
+        <w:t>Yerolda</w:t>
+      </w:r>
+      <w:proofErr w:type="spellEnd"/>
+      <w:r>
+        <w:rPr>
+          <w:rFonts w:ascii="Times New Roman" w:hAnsi="Times New Roman" w:cs="Times New Roman"/>
+          <w:sz w:val="24"/>
+          <w:szCs w:val="24"/>
+        </w:rPr>
+        <w:t>.</w:t>
+      </w:r>
+    </w:p>
+    <w:p>
+      <w:pPr>
+        <w:spacing w:line="480" w:lineRule="auto"/>
+        <w:ind w:firstLine="720"/>
+        <w:rPr>
+          <w:rFonts w:ascii="Times New Roman" w:hAnsi="Times New Roman" w:cs="Times New Roman"/>
+          <w:sz w:val="24"/>
+          <w:szCs w:val="24"/>
+        </w:rPr>
+      </w:pPr>
+      <w:r>
+        <w:rPr>
+          <w:rFonts w:ascii="Times New Roman" w:hAnsi="Times New Roman" w:cs="Times New Roman"/>
+          <w:sz w:val="24"/>
+          <w:szCs w:val="24"/>
+        </w:rPr>
+        <w:t>“Alright then, but where are the canteens?”</w:t>
+      </w:r>
+    </w:p>
+    <w:p>
+      <w:pPr>
+        <w:spacing w:line="480" w:lineRule="auto"/>
+        <w:ind w:firstLine="720"/>
+        <w:rPr>
+          <w:rFonts w:ascii="Times New Roman" w:hAnsi="Times New Roman" w:cs="Times New Roman"/>
+          <w:sz w:val="24"/>
+          <w:szCs w:val="24"/>
+        </w:rPr>
+      </w:pPr>
+      <w:proofErr w:type="spellStart"/>
+      <w:r>
+        <w:rPr>
+          <w:rFonts w:ascii="Times New Roman" w:hAnsi="Times New Roman" w:cs="Times New Roman"/>
+          <w:sz w:val="24"/>
+          <w:szCs w:val="24"/>
+        </w:rPr>
+        <w:lastRenderedPageBreak/>
+        <w:t>Yerolda</w:t>
+      </w:r>
+      <w:proofErr w:type="spellEnd"/>
+      <w:r>
+        <w:rPr>
+          <w:rFonts w:ascii="Times New Roman" w:hAnsi="Times New Roman" w:cs="Times New Roman"/>
+          <w:sz w:val="24"/>
+          <w:szCs w:val="24"/>
+        </w:rPr>
+        <w:t xml:space="preserve"> glanced at the many backpacks that the group had brought along with them. None of the water canteens that had accompanied the group on their journey over were there.</w:t>
+      </w:r>
+    </w:p>
+    <w:p>
+      <w:pPr>
+        <w:spacing w:line="480" w:lineRule="auto"/>
+        <w:ind w:firstLine="720"/>
+        <w:rPr>
+          <w:rFonts w:ascii="Times New Roman" w:hAnsi="Times New Roman" w:cs="Times New Roman"/>
+          <w:sz w:val="24"/>
+          <w:szCs w:val="24"/>
+        </w:rPr>
+      </w:pPr>
+      <w:r>
+        <w:rPr>
+          <w:rFonts w:ascii="Times New Roman" w:hAnsi="Times New Roman" w:cs="Times New Roman"/>
+          <w:sz w:val="24"/>
+          <w:szCs w:val="24"/>
+        </w:rPr>
+        <w:t xml:space="preserve">“Boys, what the hell happened to the canteens?” asked a confused </w:t>
+      </w:r>
+      <w:proofErr w:type="spellStart"/>
+      <w:r>
+        <w:rPr>
+          <w:rFonts w:ascii="Times New Roman" w:hAnsi="Times New Roman" w:cs="Times New Roman"/>
+          <w:sz w:val="24"/>
+          <w:szCs w:val="24"/>
+        </w:rPr>
+        <w:t>Yerolda</w:t>
+      </w:r>
+      <w:proofErr w:type="spellEnd"/>
+      <w:r>
+        <w:rPr>
+          <w:rFonts w:ascii="Times New Roman" w:hAnsi="Times New Roman" w:cs="Times New Roman"/>
+          <w:sz w:val="24"/>
+          <w:szCs w:val="24"/>
+        </w:rPr>
+        <w:t>.</w:t>
+      </w:r>
+    </w:p>
+    <w:p>
+      <w:pPr>
+        <w:spacing w:line="480" w:lineRule="auto"/>
+        <w:ind w:firstLine="720"/>
+        <w:rPr>
+          <w:rFonts w:ascii="Times New Roman" w:hAnsi="Times New Roman" w:cs="Times New Roman"/>
+          <w:sz w:val="24"/>
+          <w:szCs w:val="24"/>
+        </w:rPr>
+      </w:pPr>
+      <w:r>
+        <w:rPr>
+          <w:rFonts w:ascii="Times New Roman" w:hAnsi="Times New Roman" w:cs="Times New Roman"/>
+          <w:sz w:val="24"/>
+          <w:szCs w:val="24"/>
+        </w:rPr>
+        <w:t>“I threw them all out. I thought there was a stagnant lake here that we would be using for water</w:t>
+      </w:r>
+      <w:r>
+        <w:rPr>
+          <w:rFonts w:ascii="Times New Roman" w:hAnsi="Times New Roman" w:cs="Times New Roman"/>
+          <w:sz w:val="24"/>
+          <w:szCs w:val="24"/>
+        </w:rPr>
+        <w:t>,” said Morton Darvish</w:t>
+      </w:r>
+      <w:r>
+        <w:rPr>
+          <w:rFonts w:ascii="Times New Roman" w:hAnsi="Times New Roman" w:cs="Times New Roman"/>
+          <w:sz w:val="24"/>
+          <w:szCs w:val="24"/>
+        </w:rPr>
+        <w:t>, who was supposed to handle supplies.</w:t>
+      </w:r>
+    </w:p>
+    <w:p>
+      <w:pPr>
+        <w:spacing w:line="480" w:lineRule="auto"/>
+        <w:ind w:firstLine="720"/>
+        <w:rPr>
+          <w:rFonts w:ascii="Times New Roman" w:hAnsi="Times New Roman" w:cs="Times New Roman"/>
+          <w:sz w:val="24"/>
+          <w:szCs w:val="24"/>
+        </w:rPr>
+      </w:pPr>
+      <w:r>
+        <w:rPr>
+          <w:rFonts w:ascii="Times New Roman" w:hAnsi="Times New Roman" w:cs="Times New Roman"/>
+          <w:sz w:val="24"/>
+          <w:szCs w:val="24"/>
+        </w:rPr>
+        <w:t>“Shit!”</w:t>
+      </w:r>
+    </w:p>
+    <w:p>
+      <w:pPr>
+        <w:spacing w:line="480" w:lineRule="auto"/>
+        <w:ind w:firstLine="720"/>
+        <w:rPr>
+          <w:rFonts w:ascii="Times New Roman" w:hAnsi="Times New Roman" w:cs="Times New Roman"/>
+          <w:sz w:val="24"/>
+          <w:szCs w:val="24"/>
+        </w:rPr>
+      </w:pPr>
+      <w:proofErr w:type="spellStart"/>
+      <w:r>
+        <w:rPr>
+          <w:rFonts w:ascii="Times New Roman" w:hAnsi="Times New Roman" w:cs="Times New Roman"/>
+          <w:sz w:val="24"/>
+          <w:szCs w:val="24"/>
+        </w:rPr>
+        <w:t>Yerolda</w:t>
+      </w:r>
+      <w:proofErr w:type="spellEnd"/>
+      <w:r>
+        <w:rPr>
+          <w:rFonts w:ascii="Times New Roman" w:hAnsi="Times New Roman" w:cs="Times New Roman"/>
+          <w:sz w:val="24"/>
+          <w:szCs w:val="24"/>
+        </w:rPr>
+        <w:t xml:space="preserve"> bent over in frustration, desperately trying to figure out how </w:t>
+      </w:r>
+      <w:r>
+        <w:rPr>
+          <w:rFonts w:ascii="Times New Roman" w:hAnsi="Times New Roman" w:cs="Times New Roman"/>
+          <w:sz w:val="24"/>
+          <w:szCs w:val="24"/>
+        </w:rPr>
+        <w:t xml:space="preserve">they were supposed to keep everyone hydrated. </w:t>
+      </w:r>
+      <w:r>
+        <w:rPr>
+          <w:rFonts w:ascii="Times New Roman" w:hAnsi="Times New Roman" w:cs="Times New Roman"/>
+          <w:sz w:val="24"/>
+          <w:szCs w:val="24"/>
+        </w:rPr>
+        <w:t>It had been at least four hours since their last drink of water and everybody was beginning to tire. If they weren’t able to figure anything out soon, they would all die of thirst.</w:t>
+      </w:r>
+    </w:p>
+    <w:p>
+      <w:pPr>
+        <w:spacing w:line="480" w:lineRule="auto"/>
+        <w:ind w:firstLine="720"/>
+        <w:rPr>
+          <w:rFonts w:ascii="Times New Roman" w:hAnsi="Times New Roman" w:cs="Times New Roman"/>
+          <w:sz w:val="24"/>
+          <w:szCs w:val="24"/>
+        </w:rPr>
+      </w:pPr>
+      <w:r>
+        <w:rPr>
+          <w:rFonts w:ascii="Times New Roman" w:hAnsi="Times New Roman" w:cs="Times New Roman"/>
+          <w:sz w:val="24"/>
+          <w:szCs w:val="24"/>
+        </w:rPr>
+        <w:t xml:space="preserve">“I’m going to head on over to the river and get us a temporary water supply. You guys just stay in the shade and try not to die,” instructed </w:t>
+      </w:r>
+      <w:proofErr w:type="spellStart"/>
+      <w:r>
+        <w:rPr>
+          <w:rFonts w:ascii="Times New Roman" w:hAnsi="Times New Roman" w:cs="Times New Roman"/>
+          <w:sz w:val="24"/>
+          <w:szCs w:val="24"/>
+        </w:rPr>
+        <w:t>Yerolda</w:t>
+      </w:r>
+      <w:proofErr w:type="spellEnd"/>
+      <w:r>
+        <w:rPr>
+          <w:rFonts w:ascii="Times New Roman" w:hAnsi="Times New Roman" w:cs="Times New Roman"/>
+          <w:sz w:val="24"/>
+          <w:szCs w:val="24"/>
+        </w:rPr>
+        <w:t>, picking up his supplies.</w:t>
+      </w:r>
+    </w:p>
+    <w:p>
+      <w:pPr>
+        <w:spacing w:line="480" w:lineRule="auto"/>
+        <w:ind w:firstLine="720"/>
+        <w:rPr>
+          <w:rFonts w:ascii="Times New Roman" w:hAnsi="Times New Roman" w:cs="Times New Roman"/>
+          <w:sz w:val="24"/>
+          <w:szCs w:val="24"/>
+        </w:rPr>
+      </w:pPr>
+      <w:r>
+        <w:rPr>
+          <w:rFonts w:ascii="Times New Roman" w:hAnsi="Times New Roman" w:cs="Times New Roman"/>
+          <w:sz w:val="24"/>
+          <w:szCs w:val="24"/>
+        </w:rPr>
+        <w:t>“How are you going to bring it back?” asked one of the men.</w:t>
+      </w:r>
+    </w:p>
+    <w:p>
+      <w:pPr>
+        <w:spacing w:line="480" w:lineRule="auto"/>
+        <w:ind w:firstLine="720"/>
+        <w:rPr>
+          <w:rFonts w:ascii="Times New Roman" w:hAnsi="Times New Roman" w:cs="Times New Roman"/>
+          <w:sz w:val="24"/>
+          <w:szCs w:val="24"/>
+        </w:rPr>
+      </w:pPr>
+      <w:r>
+        <w:rPr>
+          <w:rFonts w:ascii="Times New Roman" w:hAnsi="Times New Roman" w:cs="Times New Roman"/>
+          <w:sz w:val="24"/>
+          <w:szCs w:val="24"/>
+        </w:rPr>
+        <w:t>“I’ll figure it out.”</w:t>
+      </w:r>
+    </w:p>
+    <w:p>
+      <w:pPr>
+        <w:spacing w:line="480" w:lineRule="auto"/>
+        <w:rPr>
+          <w:rFonts w:ascii="Times New Roman" w:hAnsi="Times New Roman" w:cs="Times New Roman"/>
+          <w:sz w:val="24"/>
+          <w:szCs w:val="24"/>
+        </w:rPr>
+      </w:pPr>
+      <w:r>
+        <w:rPr>
+          <w:rFonts w:ascii="Times New Roman" w:hAnsi="Times New Roman" w:cs="Times New Roman"/>
+          <w:sz w:val="24"/>
+          <w:szCs w:val="24"/>
+        </w:rPr>
+        <w:tab/>
+      </w:r>
+      <w:proofErr w:type="spellStart"/>
+      <w:r>
+        <w:rPr>
+          <w:rFonts w:ascii="Times New Roman" w:hAnsi="Times New Roman" w:cs="Times New Roman"/>
+          <w:sz w:val="24"/>
+          <w:szCs w:val="24"/>
+        </w:rPr>
+        <w:t>Yerolda</w:t>
+      </w:r>
+      <w:proofErr w:type="spellEnd"/>
+      <w:r>
+        <w:rPr>
+          <w:rFonts w:ascii="Times New Roman" w:hAnsi="Times New Roman" w:cs="Times New Roman"/>
+          <w:sz w:val="24"/>
+          <w:szCs w:val="24"/>
+        </w:rPr>
+        <w:t xml:space="preserve"> set off into the forest, not once looking back at the </w:t>
+      </w:r>
+      <w:r>
+        <w:rPr>
+          <w:rFonts w:ascii="Times New Roman" w:hAnsi="Times New Roman" w:cs="Times New Roman"/>
+          <w:sz w:val="24"/>
+          <w:szCs w:val="24"/>
+        </w:rPr>
+        <w:t>group of thirst-ridden men watching him leave in silence.</w:t>
+      </w:r>
+    </w:p>
+    <w:p>
+      <w:pPr>
+        <w:spacing w:line="480" w:lineRule="auto"/>
+        <w:rPr>
+          <w:rFonts w:ascii="Times New Roman" w:hAnsi="Times New Roman" w:cs="Times New Roman"/>
+          <w:sz w:val="24"/>
+          <w:szCs w:val="24"/>
+        </w:rPr>
+      </w:pPr>
       <w:bookmarkStart w:id="0" w:name="_GoBack"/>
       <w:bookmarkEnd w:id="0"/>
     </w:p>
     <w:p>
       <w:pPr>
-        <w:spacing w:line="240" w:lineRule="auto"/>
-        <w:jc w:val="center"/>
-        <w:rPr>
-          <w:rFonts w:ascii="Times New Roman" w:hAnsi="Times New Roman" w:cs="Times New Roman"/>
-          <w:b/>
-          <w:sz w:val="52"/>
-          <w:szCs w:val="40"/>
-        </w:rPr>
-      </w:pPr>
-    </w:p>
-    <w:p>
-      <w:pPr>
-        <w:spacing w:line="240" w:lineRule="auto"/>
-        <w:jc w:val="center"/>
-        <w:rPr>
-          <w:rFonts w:ascii="Times New Roman" w:hAnsi="Times New Roman" w:cs="Times New Roman"/>
-          <w:i/>
-          <w:sz w:val="52"/>
-          <w:szCs w:val="40"/>
-        </w:rPr>
-      </w:pPr>
-      <w:r>
-        <w:rPr>
-          <w:rFonts w:ascii="Times New Roman" w:hAnsi="Times New Roman" w:cs="Times New Roman"/>
-          <w:i/>
-          <w:sz w:val="52"/>
-          <w:szCs w:val="40"/>
-        </w:rPr>
-        <w:t>A Novel</w:t>
-      </w:r>
-    </w:p>
-    <w:p>
-      <w:pPr>
-        <w:spacing w:line="240" w:lineRule="auto"/>
-        <w:jc w:val="center"/>
-        <w:rPr>
-          <w:rFonts w:ascii="Times New Roman" w:hAnsi="Times New Roman" w:cs="Times New Roman"/>
-          <w:b/>
-          <w:sz w:val="52"/>
-          <w:szCs w:val="40"/>
-        </w:rPr>
-      </w:pPr>
-    </w:p>
-    <w:p>
-      <w:pPr>
-        <w:spacing w:line="240" w:lineRule="auto"/>
-        <w:jc w:val="center"/>
-        <w:rPr>
-          <w:rFonts w:ascii="Times New Roman" w:hAnsi="Times New Roman" w:cs="Times New Roman"/>
-          <w:sz w:val="52"/>
-          <w:szCs w:val="40"/>
-        </w:rPr>
-      </w:pPr>
-      <w:r>
-        <w:rPr>
-          <w:rFonts w:ascii="Times New Roman" w:hAnsi="Times New Roman" w:cs="Times New Roman"/>
-          <w:sz w:val="52"/>
-          <w:szCs w:val="40"/>
-        </w:rPr>
-        <w:t xml:space="preserve">By Frank </w:t>
-      </w:r>
-      <w:proofErr w:type="spellStart"/>
-      <w:r>
-        <w:rPr>
-          <w:rFonts w:ascii="Times New Roman" w:hAnsi="Times New Roman" w:cs="Times New Roman"/>
-          <w:sz w:val="52"/>
-          <w:szCs w:val="40"/>
-        </w:rPr>
-        <w:t>Starns</w:t>
-      </w:r>
-      <w:proofErr w:type="spellEnd"/>
+        <w:spacing w:line="480" w:lineRule="auto"/>
+        <w:rPr>
+          <w:rFonts w:ascii="Times New Roman" w:hAnsi="Times New Roman" w:cs="Times New Roman"/>
+          <w:sz w:val="24"/>
+          <w:szCs w:val="24"/>
+        </w:rPr>
+      </w:pPr>
+      <w:r>
+        <w:rPr>
+          <w:rFonts w:ascii="Times New Roman" w:hAnsi="Times New Roman" w:cs="Times New Roman"/>
+          <w:sz w:val="24"/>
+          <w:szCs w:val="24"/>
+        </w:rPr>
+        <w:t>//Spends two days climbing mountain, dying of thirst as he finds river, uses fabric blanket to carry water, expands to thirteen times its size, religion formed around godly fabric of the universe.</w:t>
+      </w:r>
     </w:p>
     <w:sectPr>
       <w:pgSz w:w="12240" w:h="15840"/>

</xml_diff>

<commit_message>
2nd session - 2046. November 24.
</commit_message>
<xml_diff>
--- a/Love, Liberty and Other Holes in the Fabric of the Universe.docx
+++ b/Love, Liberty and Other Holes in the Fabric of the Universe.docx
@@ -123,20 +123,49 @@
         <w:jc w:val="center"/>
         <w:rPr>
           <w:rFonts w:ascii="Times New Roman" w:hAnsi="Times New Roman" w:cs="Times New Roman"/>
+          <w:sz w:val="52"/>
+          <w:szCs w:val="40"/>
+        </w:rPr>
+      </w:pPr>
+      <w:r>
+        <w:rPr>
+          <w:rFonts w:ascii="Times New Roman" w:hAnsi="Times New Roman" w:cs="Times New Roman"/>
+          <w:sz w:val="52"/>
+          <w:szCs w:val="40"/>
+        </w:rPr>
+        <w:t>Other Holes in the Fabric of the Universe</w:t>
+      </w:r>
+      <w:r>
+        <w:rPr>
+          <w:rFonts w:ascii="Times New Roman" w:hAnsi="Times New Roman" w:cs="Times New Roman"/>
+          <w:sz w:val="52"/>
+          <w:szCs w:val="40"/>
+        </w:rPr>
+        <w:br/>
+      </w:r>
+    </w:p>
+    <w:p>
+      <w:pPr>
+        <w:spacing w:line="240" w:lineRule="auto"/>
+        <w:rPr>
+          <w:rFonts w:ascii="Times New Roman" w:hAnsi="Times New Roman" w:cs="Times New Roman"/>
           <w:b/>
           <w:sz w:val="52"/>
           <w:szCs w:val="40"/>
         </w:rPr>
       </w:pPr>
-      <w:r>
+    </w:p>
+    <w:p>
+      <w:pPr>
+        <w:spacing w:line="240" w:lineRule="auto"/>
+        <w:jc w:val="center"/>
         <w:rPr>
           <w:rFonts w:ascii="Times New Roman" w:hAnsi="Times New Roman" w:cs="Times New Roman"/>
           <w:b/>
           <w:sz w:val="52"/>
           <w:szCs w:val="40"/>
         </w:rPr>
-        <w:t>Other Holes in the Fabric of the Universe</w:t>
-      </w:r>
+      </w:pPr>
       <w:r>
         <w:rPr>
           <w:rFonts w:ascii="Times New Roman" w:hAnsi="Times New Roman" w:cs="Times New Roman"/>
@@ -144,19 +173,8 @@
           <w:sz w:val="52"/>
           <w:szCs w:val="40"/>
         </w:rPr>
-        <w:br/>
-      </w:r>
-    </w:p>
-    <w:p>
-      <w:pPr>
-        <w:spacing w:line="240" w:lineRule="auto"/>
-        <w:rPr>
-          <w:rFonts w:ascii="Times New Roman" w:hAnsi="Times New Roman" w:cs="Times New Roman"/>
-          <w:b/>
-          <w:sz w:val="52"/>
-          <w:szCs w:val="40"/>
-        </w:rPr>
-      </w:pPr>
+        <w:t xml:space="preserve"> </w:t>
+      </w:r>
     </w:p>
     <w:p>
       <w:pPr>
@@ -164,11 +182,29 @@
         <w:jc w:val="center"/>
         <w:rPr>
           <w:rFonts w:ascii="Times New Roman" w:hAnsi="Times New Roman" w:cs="Times New Roman"/>
-          <w:b/>
-          <w:sz w:val="52"/>
-          <w:szCs w:val="40"/>
-        </w:rPr>
-      </w:pPr>
+          <w:i/>
+          <w:sz w:val="44"/>
+          <w:szCs w:val="40"/>
+        </w:rPr>
+      </w:pPr>
+      <w:r>
+        <w:rPr>
+          <w:rFonts w:ascii="Times New Roman" w:hAnsi="Times New Roman" w:cs="Times New Roman"/>
+          <w:i/>
+          <w:sz w:val="44"/>
+          <w:szCs w:val="40"/>
+        </w:rPr>
+        <w:t xml:space="preserve">A </w:t>
+      </w:r>
+      <w:r>
+        <w:rPr>
+          <w:rFonts w:ascii="Times New Roman" w:hAnsi="Times New Roman" w:cs="Times New Roman"/>
+          <w:i/>
+          <w:sz w:val="44"/>
+          <w:szCs w:val="40"/>
+        </w:rPr>
+        <w:t>French-Canadian Telenovela</w:t>
+      </w:r>
     </w:p>
     <w:p>
       <w:pPr>
@@ -176,29 +212,11 @@
         <w:jc w:val="center"/>
         <w:rPr>
           <w:rFonts w:ascii="Times New Roman" w:hAnsi="Times New Roman" w:cs="Times New Roman"/>
-          <w:i/>
-          <w:sz w:val="52"/>
-          <w:szCs w:val="40"/>
-        </w:rPr>
-      </w:pPr>
-      <w:r>
-        <w:rPr>
-          <w:rFonts w:ascii="Times New Roman" w:hAnsi="Times New Roman" w:cs="Times New Roman"/>
-          <w:i/>
-          <w:sz w:val="52"/>
-          <w:szCs w:val="40"/>
-        </w:rPr>
-        <w:t xml:space="preserve">A </w:t>
-      </w:r>
-      <w:r>
-        <w:rPr>
-          <w:rFonts w:ascii="Times New Roman" w:hAnsi="Times New Roman" w:cs="Times New Roman"/>
-          <w:i/>
-          <w:sz w:val="52"/>
-          <w:szCs w:val="40"/>
-        </w:rPr>
-        <w:t>French-Canadian Telenovela</w:t>
-      </w:r>
+          <w:b/>
+          <w:sz w:val="36"/>
+          <w:szCs w:val="40"/>
+        </w:rPr>
+      </w:pPr>
     </w:p>
     <w:p>
       <w:pPr>
@@ -206,11 +224,28 @@
         <w:jc w:val="center"/>
         <w:rPr>
           <w:rFonts w:ascii="Times New Roman" w:hAnsi="Times New Roman" w:cs="Times New Roman"/>
-          <w:b/>
           <w:sz w:val="52"/>
           <w:szCs w:val="40"/>
         </w:rPr>
       </w:pPr>
+      <w:r>
+        <w:rPr>
+          <w:rFonts w:ascii="Times New Roman" w:hAnsi="Times New Roman" w:cs="Times New Roman"/>
+          <w:sz w:val="52"/>
+          <w:szCs w:val="40"/>
+        </w:rPr>
+        <w:t xml:space="preserve">By Frank </w:t>
+      </w:r>
+      <w:proofErr w:type="spellStart"/>
+      <w:r>
+        <w:rPr>
+          <w:rFonts w:ascii="Times New Roman" w:hAnsi="Times New Roman" w:cs="Times New Roman"/>
+          <w:sz w:val="52"/>
+          <w:szCs w:val="40"/>
+        </w:rPr>
+        <w:t>Starns</w:t>
+      </w:r>
+      <w:proofErr w:type="spellEnd"/>
     </w:p>
     <w:p>
       <w:pPr>
@@ -222,24 +257,6 @@
           <w:szCs w:val="40"/>
         </w:rPr>
       </w:pPr>
-      <w:r>
-        <w:rPr>
-          <w:rFonts w:ascii="Times New Roman" w:hAnsi="Times New Roman" w:cs="Times New Roman"/>
-          <w:sz w:val="52"/>
-          <w:szCs w:val="40"/>
-        </w:rPr>
-        <w:t xml:space="preserve">By Frank </w:t>
-      </w:r>
-      <w:proofErr w:type="spellStart"/>
-      <w:r>
-        <w:rPr>
-          <w:rFonts w:ascii="Times New Roman" w:hAnsi="Times New Roman" w:cs="Times New Roman"/>
-          <w:sz w:val="52"/>
-          <w:szCs w:val="40"/>
-        </w:rPr>
-        <w:t>Starns</w:t>
-      </w:r>
-      <w:proofErr w:type="spellEnd"/>
     </w:p>
     <w:p>
       <w:pPr>
@@ -299,17 +316,6 @@
     <w:p>
       <w:pPr>
         <w:spacing w:line="240" w:lineRule="auto"/>
-        <w:jc w:val="center"/>
-        <w:rPr>
-          <w:rFonts w:ascii="Times New Roman" w:hAnsi="Times New Roman" w:cs="Times New Roman"/>
-          <w:sz w:val="52"/>
-          <w:szCs w:val="40"/>
-        </w:rPr>
-      </w:pPr>
-    </w:p>
-    <w:p>
-      <w:pPr>
-        <w:spacing w:line="240" w:lineRule="auto"/>
         <w:rPr>
           <w:rFonts w:ascii="Times New Roman" w:hAnsi="Times New Roman" w:cs="Times New Roman"/>
           <w:sz w:val="52"/>
@@ -1190,16 +1196,14 @@
         </w:rPr>
         <w:t>Today will be</w:t>
       </w:r>
-      <w:proofErr w:type="gramStart"/>
-      <w:r>
-        <w:rPr>
-          <w:rFonts w:ascii="Times New Roman" w:hAnsi="Times New Roman" w:cs="Times New Roman"/>
-          <w:sz w:val="24"/>
-          <w:szCs w:val="24"/>
-        </w:rPr>
-        <w:t>-“</w:t>
-      </w:r>
-      <w:proofErr w:type="gramEnd"/>
+      <w:r>
+        <w:rPr>
+          <w:rFonts w:ascii="Times New Roman" w:hAnsi="Times New Roman" w:cs="Times New Roman"/>
+          <w:sz w:val="24"/>
+          <w:szCs w:val="24"/>
+        </w:rPr>
+        <w:t>”</w:t>
+      </w:r>
     </w:p>
     <w:p>
       <w:pPr>
@@ -1890,26 +1894,1103 @@
           <w:szCs w:val="24"/>
         </w:rPr>
       </w:pPr>
+      <w:r>
+        <w:rPr>
+          <w:rFonts w:ascii="Times New Roman" w:hAnsi="Times New Roman" w:cs="Times New Roman"/>
+          <w:sz w:val="24"/>
+          <w:szCs w:val="24"/>
+        </w:rPr>
+        <w:tab/>
+        <w:t xml:space="preserve">For the next two days </w:t>
+      </w:r>
+      <w:proofErr w:type="spellStart"/>
+      <w:r>
+        <w:rPr>
+          <w:rFonts w:ascii="Times New Roman" w:hAnsi="Times New Roman" w:cs="Times New Roman"/>
+          <w:sz w:val="24"/>
+          <w:szCs w:val="24"/>
+        </w:rPr>
+        <w:t>Yerolda</w:t>
+      </w:r>
+      <w:proofErr w:type="spellEnd"/>
+      <w:r>
+        <w:rPr>
+          <w:rFonts w:ascii="Times New Roman" w:hAnsi="Times New Roman" w:cs="Times New Roman"/>
+          <w:sz w:val="24"/>
+          <w:szCs w:val="24"/>
+        </w:rPr>
+        <w:t xml:space="preserve"> toiled through the thick forestry and thorn-ridden bushes that lined every step of the path over the hill. Becoming more and more tired and more and more dehydrated with every step, he began to see all that he fought so hard for start falling apart before his very eyes. As the trees and rocks became more and more blurred, </w:t>
+      </w:r>
+      <w:proofErr w:type="spellStart"/>
+      <w:r>
+        <w:rPr>
+          <w:rFonts w:ascii="Times New Roman" w:hAnsi="Times New Roman" w:cs="Times New Roman"/>
+          <w:sz w:val="24"/>
+          <w:szCs w:val="24"/>
+        </w:rPr>
+        <w:t>Yerolda</w:t>
+      </w:r>
+      <w:proofErr w:type="spellEnd"/>
+      <w:r>
+        <w:rPr>
+          <w:rFonts w:ascii="Times New Roman" w:hAnsi="Times New Roman" w:cs="Times New Roman"/>
+          <w:sz w:val="24"/>
+          <w:szCs w:val="24"/>
+        </w:rPr>
+        <w:t xml:space="preserve"> slipped further and further into disorientation and after a few minutes fell to the floor unconscious.</w:t>
+      </w:r>
+    </w:p>
+    <w:p>
+      <w:pPr>
+        <w:spacing w:line="480" w:lineRule="auto"/>
+        <w:rPr>
+          <w:rFonts w:ascii="Times New Roman" w:hAnsi="Times New Roman" w:cs="Times New Roman"/>
+          <w:sz w:val="24"/>
+          <w:szCs w:val="24"/>
+        </w:rPr>
+      </w:pPr>
+      <w:r>
+        <w:rPr>
+          <w:rFonts w:ascii="Times New Roman" w:hAnsi="Times New Roman" w:cs="Times New Roman"/>
+          <w:sz w:val="24"/>
+          <w:szCs w:val="24"/>
+        </w:rPr>
+        <w:lastRenderedPageBreak/>
+        <w:tab/>
+      </w:r>
+      <w:proofErr w:type="spellStart"/>
+      <w:r>
+        <w:rPr>
+          <w:rFonts w:ascii="Times New Roman" w:hAnsi="Times New Roman" w:cs="Times New Roman"/>
+          <w:sz w:val="24"/>
+          <w:szCs w:val="24"/>
+        </w:rPr>
+        <w:t>Yerolda</w:t>
+      </w:r>
+      <w:proofErr w:type="spellEnd"/>
+      <w:r>
+        <w:rPr>
+          <w:rFonts w:ascii="Times New Roman" w:hAnsi="Times New Roman" w:cs="Times New Roman"/>
+          <w:sz w:val="24"/>
+          <w:szCs w:val="24"/>
+        </w:rPr>
+        <w:t xml:space="preserve"> was barely able to wake up after at least a day of dehydrated unconsciousness.</w:t>
+      </w:r>
+      <w:r>
+        <w:rPr>
+          <w:rFonts w:ascii="Times New Roman" w:hAnsi="Times New Roman" w:cs="Times New Roman"/>
+          <w:sz w:val="24"/>
+          <w:szCs w:val="24"/>
+        </w:rPr>
+        <w:t xml:space="preserve"> As he opened his eyes, he saw before him a sight that immediately restored his strength – the Levine River.</w:t>
+      </w:r>
+      <w:r>
+        <w:rPr>
+          <w:rFonts w:ascii="Times New Roman" w:hAnsi="Times New Roman" w:cs="Times New Roman"/>
+          <w:sz w:val="24"/>
+          <w:szCs w:val="24"/>
+        </w:rPr>
+        <w:t xml:space="preserve"> Twenty feet wide and carrying water clear</w:t>
+      </w:r>
+      <w:r>
+        <w:rPr>
+          <w:rFonts w:ascii="Times New Roman" w:hAnsi="Times New Roman" w:cs="Times New Roman"/>
+          <w:sz w:val="24"/>
+          <w:szCs w:val="24"/>
+        </w:rPr>
+        <w:t xml:space="preserve">er than his sister’s skin, the river stretched on for miles throughout the mountain range. </w:t>
+      </w:r>
+      <w:proofErr w:type="spellStart"/>
+      <w:r>
+        <w:rPr>
+          <w:rFonts w:ascii="Times New Roman" w:hAnsi="Times New Roman" w:cs="Times New Roman"/>
+          <w:sz w:val="24"/>
+          <w:szCs w:val="24"/>
+        </w:rPr>
+        <w:t>Yerolda</w:t>
+      </w:r>
+      <w:proofErr w:type="spellEnd"/>
+      <w:r>
+        <w:rPr>
+          <w:rFonts w:ascii="Times New Roman" w:hAnsi="Times New Roman" w:cs="Times New Roman"/>
+          <w:sz w:val="24"/>
+          <w:szCs w:val="24"/>
+        </w:rPr>
+        <w:t xml:space="preserve"> immediately drank the incredibly clean water to restore his strength and began searching his backpack for a way to bring some back.</w:t>
+      </w:r>
+      <w:r>
+        <w:rPr>
+          <w:rFonts w:ascii="Times New Roman" w:hAnsi="Times New Roman" w:cs="Times New Roman"/>
+          <w:sz w:val="24"/>
+          <w:szCs w:val="24"/>
+        </w:rPr>
+        <w:t xml:space="preserve"> Digging through the supplies, all he found was a few plastic containers he had brought cookies along with him in</w:t>
+      </w:r>
+      <w:r>
+        <w:rPr>
+          <w:rFonts w:ascii="Times New Roman" w:hAnsi="Times New Roman" w:cs="Times New Roman"/>
+          <w:sz w:val="24"/>
+          <w:szCs w:val="24"/>
+        </w:rPr>
+        <w:t xml:space="preserve">, a pack of matches, canned liver, </w:t>
+      </w:r>
+      <w:r>
+        <w:rPr>
+          <w:rFonts w:ascii="Times New Roman" w:hAnsi="Times New Roman" w:cs="Times New Roman"/>
+          <w:sz w:val="24"/>
+          <w:szCs w:val="24"/>
+        </w:rPr>
+        <w:t xml:space="preserve">a spork and </w:t>
+      </w:r>
+      <w:r>
+        <w:rPr>
+          <w:rFonts w:ascii="Times New Roman" w:hAnsi="Times New Roman" w:cs="Times New Roman"/>
+          <w:sz w:val="24"/>
+          <w:szCs w:val="24"/>
+        </w:rPr>
+        <w:t>a few different outfits.</w:t>
+      </w:r>
+      <w:r>
+        <w:rPr>
+          <w:rFonts w:ascii="Times New Roman" w:hAnsi="Times New Roman" w:cs="Times New Roman"/>
+          <w:sz w:val="24"/>
+          <w:szCs w:val="24"/>
+        </w:rPr>
+        <w:t xml:space="preserve"> Dejected, he threw himself against the tree behind him and sunk down to the ground.</w:t>
+      </w:r>
+      <w:r>
+        <w:rPr>
+          <w:rFonts w:ascii="Times New Roman" w:hAnsi="Times New Roman" w:cs="Times New Roman"/>
+          <w:sz w:val="24"/>
+          <w:szCs w:val="24"/>
+        </w:rPr>
+        <w:t xml:space="preserve"> He glanced back into the bag and saw one more item – his childhood blanket.</w:t>
+      </w:r>
+    </w:p>
+    <w:p>
+      <w:pPr>
+        <w:spacing w:line="480" w:lineRule="auto"/>
+        <w:rPr>
+          <w:rFonts w:ascii="Times New Roman" w:hAnsi="Times New Roman" w:cs="Times New Roman"/>
+          <w:sz w:val="24"/>
+          <w:szCs w:val="24"/>
+        </w:rPr>
+      </w:pPr>
+      <w:r>
+        <w:rPr>
+          <w:rFonts w:ascii="Times New Roman" w:hAnsi="Times New Roman" w:cs="Times New Roman"/>
+          <w:sz w:val="24"/>
+          <w:szCs w:val="24"/>
+        </w:rPr>
+        <w:tab/>
+        <w:t xml:space="preserve">The twelve men remained at the camp and sat patiently under a large tree awaiting their leader’s return. They had been napping in twenty-minute intervals in order to keep a look out for </w:t>
+      </w:r>
+      <w:proofErr w:type="spellStart"/>
+      <w:r>
+        <w:rPr>
+          <w:rFonts w:ascii="Times New Roman" w:hAnsi="Times New Roman" w:cs="Times New Roman"/>
+          <w:sz w:val="24"/>
+          <w:szCs w:val="24"/>
+        </w:rPr>
+        <w:t>Yerolda</w:t>
+      </w:r>
+      <w:proofErr w:type="spellEnd"/>
+      <w:r>
+        <w:rPr>
+          <w:rFonts w:ascii="Times New Roman" w:hAnsi="Times New Roman" w:cs="Times New Roman"/>
+          <w:sz w:val="24"/>
+          <w:szCs w:val="24"/>
+        </w:rPr>
+        <w:t xml:space="preserve"> and were becoming more and more frustrated with themselves.</w:t>
+      </w:r>
+      <w:r>
+        <w:rPr>
+          <w:rFonts w:ascii="Times New Roman" w:hAnsi="Times New Roman" w:cs="Times New Roman"/>
+          <w:sz w:val="24"/>
+          <w:szCs w:val="24"/>
+        </w:rPr>
+        <w:t xml:space="preserve"> As the sun set on yet another day without any water, the group lay silently under the tree. </w:t>
+      </w:r>
+    </w:p>
+    <w:p>
+      <w:pPr>
+        <w:spacing w:line="480" w:lineRule="auto"/>
+        <w:rPr>
+          <w:rFonts w:ascii="Times New Roman" w:hAnsi="Times New Roman" w:cs="Times New Roman"/>
+          <w:sz w:val="24"/>
+          <w:szCs w:val="24"/>
+        </w:rPr>
+      </w:pPr>
+      <w:r>
+        <w:rPr>
+          <w:rFonts w:ascii="Times New Roman" w:hAnsi="Times New Roman" w:cs="Times New Roman"/>
+          <w:sz w:val="24"/>
+          <w:szCs w:val="24"/>
+        </w:rPr>
+        <w:tab/>
+        <w:t>“You know what, Morton? This is all your fault,” quipped Travis.</w:t>
+      </w:r>
+    </w:p>
+    <w:p>
+      <w:pPr>
+        <w:spacing w:line="480" w:lineRule="auto"/>
+        <w:rPr>
+          <w:rFonts w:ascii="Times New Roman" w:hAnsi="Times New Roman" w:cs="Times New Roman"/>
+          <w:sz w:val="24"/>
+          <w:szCs w:val="24"/>
+        </w:rPr>
+      </w:pPr>
+      <w:r>
+        <w:rPr>
+          <w:rFonts w:ascii="Times New Roman" w:hAnsi="Times New Roman" w:cs="Times New Roman"/>
+          <w:sz w:val="24"/>
+          <w:szCs w:val="24"/>
+        </w:rPr>
+        <w:tab/>
+        <w:t>“Shut the fuck up, Travis. You haven’t contributed anything to this. You just linger and expect all the rewards,” snapped Morton.</w:t>
+      </w:r>
+    </w:p>
+    <w:p>
+      <w:pPr>
+        <w:spacing w:line="480" w:lineRule="auto"/>
+        <w:rPr>
+          <w:rFonts w:ascii="Times New Roman" w:hAnsi="Times New Roman" w:cs="Times New Roman"/>
+          <w:sz w:val="24"/>
+          <w:szCs w:val="24"/>
+        </w:rPr>
+      </w:pPr>
+      <w:r>
+        <w:rPr>
+          <w:rFonts w:ascii="Times New Roman" w:hAnsi="Times New Roman" w:cs="Times New Roman"/>
+          <w:sz w:val="24"/>
+          <w:szCs w:val="24"/>
+        </w:rPr>
+        <w:tab/>
+        <w:t>“And you have?”</w:t>
+      </w:r>
+    </w:p>
+    <w:p>
+      <w:pPr>
+        <w:spacing w:line="480" w:lineRule="auto"/>
+        <w:rPr>
+          <w:rFonts w:ascii="Times New Roman" w:hAnsi="Times New Roman" w:cs="Times New Roman"/>
+          <w:sz w:val="24"/>
+          <w:szCs w:val="24"/>
+        </w:rPr>
+      </w:pPr>
+      <w:r>
+        <w:rPr>
+          <w:rFonts w:ascii="Times New Roman" w:hAnsi="Times New Roman" w:cs="Times New Roman"/>
+          <w:sz w:val="24"/>
+          <w:szCs w:val="24"/>
+        </w:rPr>
+        <w:tab/>
+        <w:t>“All of you shut up! You’ll last longer if you talk less,” added George.</w:t>
+      </w:r>
+    </w:p>
+    <w:p>
+      <w:pPr>
+        <w:spacing w:line="480" w:lineRule="auto"/>
+        <w:rPr>
+          <w:rFonts w:ascii="Times New Roman" w:hAnsi="Times New Roman" w:cs="Times New Roman"/>
+          <w:sz w:val="24"/>
+          <w:szCs w:val="24"/>
+        </w:rPr>
+      </w:pPr>
+      <w:r>
+        <w:rPr>
+          <w:rFonts w:ascii="Times New Roman" w:hAnsi="Times New Roman" w:cs="Times New Roman"/>
+          <w:sz w:val="24"/>
+          <w:szCs w:val="24"/>
+        </w:rPr>
+        <w:tab/>
+        <w:t>Travis and Morton silently agreed and went back to watching the sun</w:t>
+      </w:r>
+      <w:r>
+        <w:rPr>
+          <w:rFonts w:ascii="Times New Roman" w:hAnsi="Times New Roman" w:cs="Times New Roman"/>
+          <w:sz w:val="24"/>
+          <w:szCs w:val="24"/>
+        </w:rPr>
+        <w:t xml:space="preserve"> set.</w:t>
+      </w:r>
+      <w:r>
+        <w:rPr>
+          <w:rFonts w:ascii="Times New Roman" w:hAnsi="Times New Roman" w:cs="Times New Roman"/>
+          <w:sz w:val="24"/>
+          <w:szCs w:val="24"/>
+        </w:rPr>
+        <w:t xml:space="preserve"> Suddenly, a figure emerged from the trees along with a bulbous sphere. The twelve men shot up</w:t>
+      </w:r>
+      <w:r>
+        <w:rPr>
+          <w:rFonts w:ascii="Times New Roman" w:hAnsi="Times New Roman" w:cs="Times New Roman"/>
+          <w:sz w:val="24"/>
+          <w:szCs w:val="24"/>
+        </w:rPr>
+        <w:t xml:space="preserve"> and looked out at the shadow that was coming into view. It was </w:t>
+      </w:r>
+      <w:proofErr w:type="spellStart"/>
+      <w:r>
+        <w:rPr>
+          <w:rFonts w:ascii="Times New Roman" w:hAnsi="Times New Roman" w:cs="Times New Roman"/>
+          <w:sz w:val="24"/>
+          <w:szCs w:val="24"/>
+        </w:rPr>
+        <w:t>Yerolda</w:t>
+      </w:r>
+      <w:proofErr w:type="spellEnd"/>
+      <w:r>
+        <w:rPr>
+          <w:rFonts w:ascii="Times New Roman" w:hAnsi="Times New Roman" w:cs="Times New Roman"/>
+          <w:sz w:val="24"/>
+          <w:szCs w:val="24"/>
+        </w:rPr>
+        <w:t xml:space="preserve">, and he was holding a gigantic </w:t>
+      </w:r>
+      <w:r>
+        <w:rPr>
+          <w:rFonts w:ascii="Times New Roman" w:hAnsi="Times New Roman" w:cs="Times New Roman"/>
+          <w:sz w:val="24"/>
+          <w:szCs w:val="24"/>
+        </w:rPr>
+        <w:lastRenderedPageBreak/>
+        <w:t>fabric bulb that was at least twice his arm length.</w:t>
+      </w:r>
+      <w:r>
+        <w:rPr>
+          <w:rFonts w:ascii="Times New Roman" w:hAnsi="Times New Roman" w:cs="Times New Roman"/>
+          <w:sz w:val="24"/>
+          <w:szCs w:val="24"/>
+        </w:rPr>
+        <w:t xml:space="preserve"> He was having trouble not dragging it on the rough terrain or dragging it against a sharp thorn.</w:t>
+      </w:r>
+    </w:p>
+    <w:p>
+      <w:pPr>
+        <w:spacing w:line="480" w:lineRule="auto"/>
+        <w:rPr>
+          <w:rFonts w:ascii="Times New Roman" w:hAnsi="Times New Roman" w:cs="Times New Roman"/>
+          <w:sz w:val="24"/>
+          <w:szCs w:val="24"/>
+        </w:rPr>
+      </w:pPr>
+      <w:r>
+        <w:rPr>
+          <w:rFonts w:ascii="Times New Roman" w:hAnsi="Times New Roman" w:cs="Times New Roman"/>
+          <w:sz w:val="24"/>
+          <w:szCs w:val="24"/>
+        </w:rPr>
+        <w:tab/>
+        <w:t xml:space="preserve">“Water, anyone?” </w:t>
+      </w:r>
+      <w:proofErr w:type="spellStart"/>
+      <w:r>
+        <w:rPr>
+          <w:rFonts w:ascii="Times New Roman" w:hAnsi="Times New Roman" w:cs="Times New Roman"/>
+          <w:sz w:val="24"/>
+          <w:szCs w:val="24"/>
+        </w:rPr>
+        <w:t>Yerolda</w:t>
+      </w:r>
+      <w:proofErr w:type="spellEnd"/>
+      <w:r>
+        <w:rPr>
+          <w:rFonts w:ascii="Times New Roman" w:hAnsi="Times New Roman" w:cs="Times New Roman"/>
+          <w:sz w:val="24"/>
+          <w:szCs w:val="24"/>
+        </w:rPr>
+        <w:t xml:space="preserve"> yelled from the distance.</w:t>
+      </w:r>
+    </w:p>
+    <w:p>
+      <w:pPr>
+        <w:spacing w:line="480" w:lineRule="auto"/>
+        <w:rPr>
+          <w:rFonts w:ascii="Times New Roman" w:hAnsi="Times New Roman" w:cs="Times New Roman"/>
+          <w:sz w:val="24"/>
+          <w:szCs w:val="24"/>
+        </w:rPr>
+      </w:pPr>
+      <w:r>
+        <w:rPr>
+          <w:rFonts w:ascii="Times New Roman" w:hAnsi="Times New Roman" w:cs="Times New Roman"/>
+          <w:sz w:val="24"/>
+          <w:szCs w:val="24"/>
+        </w:rPr>
+        <w:tab/>
+        <w:t xml:space="preserve">The bulbous sphere was the fabric blanket that had kept him content throughout his early years. Swollen to thirteen times its size, </w:t>
+      </w:r>
+      <w:r>
+        <w:rPr>
+          <w:rFonts w:ascii="Times New Roman" w:hAnsi="Times New Roman" w:cs="Times New Roman"/>
+          <w:sz w:val="24"/>
+          <w:szCs w:val="24"/>
+        </w:rPr>
+        <w:t>the teddy bear pattern was still visible in the outstretched stitches.</w:t>
+      </w:r>
+    </w:p>
+    <w:p>
+      <w:pPr>
+        <w:spacing w:line="480" w:lineRule="auto"/>
+        <w:rPr>
+          <w:rFonts w:ascii="Times New Roman" w:hAnsi="Times New Roman" w:cs="Times New Roman"/>
+          <w:sz w:val="24"/>
+          <w:szCs w:val="24"/>
+        </w:rPr>
+      </w:pPr>
+      <w:r>
+        <w:rPr>
+          <w:rFonts w:ascii="Times New Roman" w:hAnsi="Times New Roman" w:cs="Times New Roman"/>
+          <w:sz w:val="24"/>
+          <w:szCs w:val="24"/>
+        </w:rPr>
+        <w:tab/>
+        <w:t xml:space="preserve">The men, too dehydrated to stand, eagerly awaited </w:t>
+      </w:r>
+      <w:proofErr w:type="spellStart"/>
+      <w:r>
+        <w:rPr>
+          <w:rFonts w:ascii="Times New Roman" w:hAnsi="Times New Roman" w:cs="Times New Roman"/>
+          <w:sz w:val="24"/>
+          <w:szCs w:val="24"/>
+        </w:rPr>
+        <w:t>Yerolda</w:t>
+      </w:r>
+      <w:proofErr w:type="spellEnd"/>
+      <w:r>
+        <w:rPr>
+          <w:rFonts w:ascii="Times New Roman" w:hAnsi="Times New Roman" w:cs="Times New Roman"/>
+          <w:sz w:val="24"/>
+          <w:szCs w:val="24"/>
+        </w:rPr>
+        <w:t xml:space="preserve"> as he stepped up to the tree. As he cut a hole in the gigantic sack, the group each drank some of the cleanest and most pure water they had ever experienced in their relatively short lives.</w:t>
+      </w:r>
+    </w:p>
+    <w:p>
+      <w:pPr>
+        <w:spacing w:line="480" w:lineRule="auto"/>
+        <w:rPr>
+          <w:rFonts w:ascii="Times New Roman" w:hAnsi="Times New Roman" w:cs="Times New Roman"/>
+          <w:sz w:val="24"/>
+          <w:szCs w:val="24"/>
+        </w:rPr>
+      </w:pPr>
+      <w:r>
+        <w:rPr>
+          <w:rFonts w:ascii="Times New Roman" w:hAnsi="Times New Roman" w:cs="Times New Roman"/>
+          <w:sz w:val="24"/>
+          <w:szCs w:val="24"/>
+        </w:rPr>
+        <w:tab/>
+        <w:t>“</w:t>
+      </w:r>
+      <w:proofErr w:type="spellStart"/>
+      <w:r>
+        <w:rPr>
+          <w:rFonts w:ascii="Times New Roman" w:hAnsi="Times New Roman" w:cs="Times New Roman"/>
+          <w:sz w:val="24"/>
+          <w:szCs w:val="24"/>
+        </w:rPr>
+        <w:t>Yerolda</w:t>
+      </w:r>
+      <w:proofErr w:type="spellEnd"/>
+      <w:r>
+        <w:rPr>
+          <w:rFonts w:ascii="Times New Roman" w:hAnsi="Times New Roman" w:cs="Times New Roman"/>
+          <w:sz w:val="24"/>
+          <w:szCs w:val="24"/>
+        </w:rPr>
+        <w:t>, when East West Virginia is a booming metropolis in a few decades’ time, this blanket will be immortalized in a museum. Encased in feet of glass. Hailed by all over the nation.</w:t>
+      </w:r>
+      <w:r>
+        <w:rPr>
+          <w:rFonts w:ascii="Times New Roman" w:hAnsi="Times New Roman" w:cs="Times New Roman"/>
+          <w:sz w:val="24"/>
+          <w:szCs w:val="24"/>
+        </w:rPr>
+        <w:t xml:space="preserve"> It will be a symbol of freedom, survival and perseverance,” said George, hardly believing that he had been able to survive.</w:t>
+      </w:r>
+    </w:p>
+    <w:p>
+      <w:pPr>
+        <w:spacing w:line="480" w:lineRule="auto"/>
+        <w:rPr>
+          <w:rFonts w:ascii="Times New Roman" w:hAnsi="Times New Roman" w:cs="Times New Roman"/>
+          <w:sz w:val="24"/>
+          <w:szCs w:val="24"/>
+        </w:rPr>
+      </w:pPr>
+      <w:r>
+        <w:rPr>
+          <w:rFonts w:ascii="Times New Roman" w:hAnsi="Times New Roman" w:cs="Times New Roman"/>
+          <w:sz w:val="24"/>
+          <w:szCs w:val="24"/>
+        </w:rPr>
+        <w:tab/>
+        <w:t xml:space="preserve">“For sure. But first let’s focus on getting some irrigation in place. You and Travis come with </w:t>
+      </w:r>
+      <w:proofErr w:type="gramStart"/>
+      <w:r>
+        <w:rPr>
+          <w:rFonts w:ascii="Times New Roman" w:hAnsi="Times New Roman" w:cs="Times New Roman"/>
+          <w:sz w:val="24"/>
+          <w:szCs w:val="24"/>
+        </w:rPr>
+        <w:t>me</w:t>
+      </w:r>
+      <w:proofErr w:type="gramEnd"/>
+      <w:r>
+        <w:rPr>
+          <w:rFonts w:ascii="Times New Roman" w:hAnsi="Times New Roman" w:cs="Times New Roman"/>
+          <w:sz w:val="24"/>
+          <w:szCs w:val="24"/>
+        </w:rPr>
+        <w:t xml:space="preserve"> so we can start planning. We’ve got all the water we’ll </w:t>
+      </w:r>
+      <w:proofErr w:type="gramStart"/>
+      <w:r>
+        <w:rPr>
+          <w:rFonts w:ascii="Times New Roman" w:hAnsi="Times New Roman" w:cs="Times New Roman"/>
+          <w:sz w:val="24"/>
+          <w:szCs w:val="24"/>
+        </w:rPr>
+        <w:t>need</w:t>
+      </w:r>
+      <w:proofErr w:type="gramEnd"/>
+      <w:r>
+        <w:rPr>
+          <w:rFonts w:ascii="Times New Roman" w:hAnsi="Times New Roman" w:cs="Times New Roman"/>
+          <w:sz w:val="24"/>
+          <w:szCs w:val="24"/>
+        </w:rPr>
+        <w:t xml:space="preserve"> and the others will be able to store the rest in makeshift canteens</w:t>
+      </w:r>
+      <w:r>
+        <w:rPr>
+          <w:rFonts w:ascii="Times New Roman" w:hAnsi="Times New Roman" w:cs="Times New Roman"/>
+          <w:sz w:val="24"/>
+          <w:szCs w:val="24"/>
+        </w:rPr>
+        <w:t xml:space="preserve">,” instructed </w:t>
+      </w:r>
+      <w:proofErr w:type="spellStart"/>
+      <w:r>
+        <w:rPr>
+          <w:rFonts w:ascii="Times New Roman" w:hAnsi="Times New Roman" w:cs="Times New Roman"/>
+          <w:sz w:val="24"/>
+          <w:szCs w:val="24"/>
+        </w:rPr>
+        <w:t>Yerolda</w:t>
+      </w:r>
+      <w:proofErr w:type="spellEnd"/>
+      <w:r>
+        <w:rPr>
+          <w:rFonts w:ascii="Times New Roman" w:hAnsi="Times New Roman" w:cs="Times New Roman"/>
+          <w:sz w:val="24"/>
+          <w:szCs w:val="24"/>
+        </w:rPr>
+        <w:t>.</w:t>
+      </w:r>
+    </w:p>
+    <w:p>
+      <w:pPr>
+        <w:spacing w:line="480" w:lineRule="auto"/>
+        <w:rPr>
+          <w:rFonts w:ascii="Times New Roman" w:hAnsi="Times New Roman" w:cs="Times New Roman"/>
+          <w:sz w:val="24"/>
+          <w:szCs w:val="24"/>
+        </w:rPr>
+      </w:pPr>
+      <w:r>
+        <w:rPr>
+          <w:rFonts w:ascii="Times New Roman" w:hAnsi="Times New Roman" w:cs="Times New Roman"/>
+          <w:sz w:val="24"/>
+          <w:szCs w:val="24"/>
+        </w:rPr>
+        <w:tab/>
+        <w:t xml:space="preserve">As the remaining ten men began forming canteens and storing the water, </w:t>
+      </w:r>
+      <w:proofErr w:type="spellStart"/>
+      <w:r>
+        <w:rPr>
+          <w:rFonts w:ascii="Times New Roman" w:hAnsi="Times New Roman" w:cs="Times New Roman"/>
+          <w:sz w:val="24"/>
+          <w:szCs w:val="24"/>
+        </w:rPr>
+        <w:t>Yerolda</w:t>
+      </w:r>
+      <w:proofErr w:type="spellEnd"/>
+      <w:r>
+        <w:rPr>
+          <w:rFonts w:ascii="Times New Roman" w:hAnsi="Times New Roman" w:cs="Times New Roman"/>
+          <w:sz w:val="24"/>
+          <w:szCs w:val="24"/>
+        </w:rPr>
+        <w:t>, George and Travis walked to the middle of the canyon and looked up at the mountains.</w:t>
+      </w:r>
+    </w:p>
+    <w:p>
+      <w:pPr>
+        <w:spacing w:line="480" w:lineRule="auto"/>
+        <w:rPr>
+          <w:rFonts w:ascii="Times New Roman" w:hAnsi="Times New Roman" w:cs="Times New Roman"/>
+          <w:sz w:val="24"/>
+          <w:szCs w:val="24"/>
+        </w:rPr>
+      </w:pPr>
+      <w:r>
+        <w:rPr>
+          <w:rFonts w:ascii="Times New Roman" w:hAnsi="Times New Roman" w:cs="Times New Roman"/>
+          <w:sz w:val="24"/>
+          <w:szCs w:val="24"/>
+        </w:rPr>
+        <w:tab/>
+        <w:t xml:space="preserve">“And it will be named… the Fabric of the Universe,” </w:t>
+      </w:r>
+      <w:r>
+        <w:rPr>
+          <w:rFonts w:ascii="Times New Roman" w:hAnsi="Times New Roman" w:cs="Times New Roman"/>
+          <w:sz w:val="24"/>
+          <w:szCs w:val="24"/>
+        </w:rPr>
+        <w:t xml:space="preserve">George said </w:t>
+      </w:r>
+      <w:r>
+        <w:rPr>
+          <w:rFonts w:ascii="Times New Roman" w:hAnsi="Times New Roman" w:cs="Times New Roman"/>
+          <w:sz w:val="24"/>
+          <w:szCs w:val="24"/>
+        </w:rPr>
+        <w:t>triumphantly.</w:t>
+      </w:r>
+    </w:p>
+    <w:p>
+      <w:pPr>
+        <w:spacing w:line="480" w:lineRule="auto"/>
+        <w:rPr>
+          <w:rFonts w:ascii="Times New Roman" w:hAnsi="Times New Roman" w:cs="Times New Roman"/>
+          <w:sz w:val="24"/>
+          <w:szCs w:val="24"/>
+        </w:rPr>
+      </w:pPr>
+    </w:p>
+    <w:p>
+      <w:pPr>
+        <w:spacing w:line="480" w:lineRule="auto"/>
+        <w:rPr>
+          <w:rFonts w:ascii="Times New Roman" w:hAnsi="Times New Roman" w:cs="Times New Roman"/>
+          <w:sz w:val="24"/>
+          <w:szCs w:val="24"/>
+        </w:rPr>
+      </w:pPr>
+    </w:p>
+    <w:p>
+      <w:pPr>
+        <w:spacing w:line="480" w:lineRule="auto"/>
+        <w:jc w:val="center"/>
+        <w:rPr>
+          <w:rFonts w:ascii="Times New Roman" w:hAnsi="Times New Roman" w:cs="Times New Roman"/>
+          <w:sz w:val="96"/>
+          <w:szCs w:val="96"/>
+        </w:rPr>
+      </w:pPr>
+      <w:r>
+        <w:rPr>
+          <w:rFonts w:ascii="Times New Roman" w:hAnsi="Times New Roman" w:cs="Times New Roman"/>
+          <w:sz w:val="96"/>
+          <w:szCs w:val="96"/>
+        </w:rPr>
+        <w:lastRenderedPageBreak/>
+        <w:t>I</w:t>
+      </w:r>
+    </w:p>
+    <w:p>
+      <w:pPr>
+        <w:spacing w:line="480" w:lineRule="auto"/>
+        <w:rPr>
+          <w:rFonts w:ascii="Times New Roman" w:hAnsi="Times New Roman" w:cs="Times New Roman"/>
+          <w:sz w:val="24"/>
+          <w:szCs w:val="24"/>
+        </w:rPr>
+      </w:pPr>
+      <w:r>
+        <w:rPr>
+          <w:rFonts w:ascii="Times New Roman" w:hAnsi="Times New Roman" w:cs="Times New Roman"/>
+          <w:sz w:val="24"/>
+          <w:szCs w:val="24"/>
+        </w:rPr>
+        <w:tab/>
+        <w:t xml:space="preserve">“Welcome to East West Virginia Morning News. I’m your host Ted Barrett and this is </w:t>
+      </w:r>
+      <w:r>
+        <w:rPr>
+          <w:rFonts w:ascii="Times New Roman" w:hAnsi="Times New Roman" w:cs="Times New Roman"/>
+          <w:sz w:val="24"/>
+          <w:szCs w:val="24"/>
+        </w:rPr>
+        <w:t>our weatherman Barry Theodore.</w:t>
+      </w:r>
+      <w:r>
+        <w:rPr>
+          <w:rFonts w:ascii="Times New Roman" w:hAnsi="Times New Roman" w:cs="Times New Roman"/>
+          <w:sz w:val="24"/>
+          <w:szCs w:val="24"/>
+        </w:rPr>
+        <w:t xml:space="preserve"> It is eight o’clock on Wednesday, June 23, 2019.</w:t>
+      </w:r>
+      <w:r>
+        <w:rPr>
+          <w:rFonts w:ascii="Times New Roman" w:hAnsi="Times New Roman" w:cs="Times New Roman"/>
+          <w:sz w:val="24"/>
+          <w:szCs w:val="24"/>
+        </w:rPr>
+        <w:t>”</w:t>
+      </w:r>
+    </w:p>
+    <w:p>
+      <w:pPr>
+        <w:spacing w:line="480" w:lineRule="auto"/>
+        <w:rPr>
+          <w:rFonts w:ascii="Times New Roman" w:hAnsi="Times New Roman" w:cs="Times New Roman"/>
+          <w:sz w:val="24"/>
+          <w:szCs w:val="24"/>
+        </w:rPr>
+      </w:pPr>
+      <w:r>
+        <w:rPr>
+          <w:rFonts w:ascii="Times New Roman" w:hAnsi="Times New Roman" w:cs="Times New Roman"/>
+          <w:sz w:val="24"/>
+          <w:szCs w:val="24"/>
+        </w:rPr>
+        <w:tab/>
+        <w:t xml:space="preserve">Dale </w:t>
+      </w:r>
+      <w:proofErr w:type="spellStart"/>
+      <w:r>
+        <w:rPr>
+          <w:rFonts w:ascii="Times New Roman" w:hAnsi="Times New Roman" w:cs="Times New Roman"/>
+          <w:sz w:val="24"/>
+          <w:szCs w:val="24"/>
+        </w:rPr>
+        <w:t>Rumack</w:t>
+      </w:r>
+      <w:proofErr w:type="spellEnd"/>
+      <w:r>
+        <w:rPr>
+          <w:rFonts w:ascii="Times New Roman" w:hAnsi="Times New Roman" w:cs="Times New Roman"/>
+          <w:sz w:val="24"/>
+          <w:szCs w:val="24"/>
+        </w:rPr>
+        <w:t xml:space="preserve"> was suddenly awakened by the TV he had left on the previous night. As the morning news </w:t>
+      </w:r>
+      <w:r>
+        <w:rPr>
+          <w:rFonts w:ascii="Times New Roman" w:hAnsi="Times New Roman" w:cs="Times New Roman"/>
+          <w:sz w:val="24"/>
+          <w:szCs w:val="24"/>
+        </w:rPr>
+        <w:t xml:space="preserve">finished introducing themselves and started discussing the morning’s news, Dale </w:t>
+      </w:r>
+      <w:r>
+        <w:rPr>
+          <w:rFonts w:ascii="Times New Roman" w:hAnsi="Times New Roman" w:cs="Times New Roman"/>
+          <w:sz w:val="24"/>
+          <w:szCs w:val="24"/>
+        </w:rPr>
+        <w:t>lay awake in bed staring at the decaying ceiling above him.</w:t>
+      </w:r>
+      <w:r>
+        <w:rPr>
+          <w:rFonts w:ascii="Times New Roman" w:hAnsi="Times New Roman" w:cs="Times New Roman"/>
+          <w:sz w:val="24"/>
+          <w:szCs w:val="24"/>
+        </w:rPr>
+        <w:t xml:space="preserve"> A drop of water leaked through the thin roof and landed on his nose. </w:t>
+      </w:r>
+      <w:r>
+        <w:rPr>
+          <w:rFonts w:ascii="Times New Roman" w:hAnsi="Times New Roman" w:cs="Times New Roman"/>
+          <w:sz w:val="24"/>
+          <w:szCs w:val="24"/>
+        </w:rPr>
+        <w:t>Birds were chirping like usual and cars were zooming by on their way to work</w:t>
+      </w:r>
+      <w:r>
+        <w:rPr>
+          <w:rFonts w:ascii="Times New Roman" w:hAnsi="Times New Roman" w:cs="Times New Roman"/>
+          <w:sz w:val="24"/>
+          <w:szCs w:val="24"/>
+        </w:rPr>
+        <w:t xml:space="preserve"> and school. Grabbing his glasses from the nightstand, Dale slowly emerged from his bed and went over to his kitchen.</w:t>
+      </w:r>
+      <w:r>
+        <w:rPr>
+          <w:rFonts w:ascii="Times New Roman" w:hAnsi="Times New Roman" w:cs="Times New Roman"/>
+          <w:sz w:val="24"/>
+          <w:szCs w:val="24"/>
+        </w:rPr>
+        <w:t xml:space="preserve"> As he poured himself a cup of coffee, the news continued to spit out meaningless news.</w:t>
+      </w:r>
+    </w:p>
+    <w:p>
+      <w:pPr>
+        <w:spacing w:line="480" w:lineRule="auto"/>
+        <w:rPr>
+          <w:rFonts w:ascii="Times New Roman" w:hAnsi="Times New Roman" w:cs="Times New Roman"/>
+          <w:sz w:val="24"/>
+          <w:szCs w:val="24"/>
+        </w:rPr>
+      </w:pPr>
+      <w:r>
+        <w:rPr>
+          <w:rFonts w:ascii="Times New Roman" w:hAnsi="Times New Roman" w:cs="Times New Roman"/>
+          <w:sz w:val="24"/>
+          <w:szCs w:val="24"/>
+        </w:rPr>
+        <w:tab/>
+        <w:t>“And this just in – it has been reported by the Science Company that bananas may cause radiation poisoning if ingested along with too much potassium.</w:t>
+      </w:r>
+      <w:r>
+        <w:rPr>
+          <w:rFonts w:ascii="Times New Roman" w:hAnsi="Times New Roman" w:cs="Times New Roman"/>
+          <w:sz w:val="24"/>
+          <w:szCs w:val="24"/>
+        </w:rPr>
+        <w:t>”</w:t>
+      </w:r>
+    </w:p>
+    <w:p>
+      <w:pPr>
+        <w:spacing w:line="480" w:lineRule="auto"/>
+        <w:rPr>
+          <w:rFonts w:ascii="Times New Roman" w:hAnsi="Times New Roman" w:cs="Times New Roman"/>
+          <w:sz w:val="24"/>
+          <w:szCs w:val="24"/>
+        </w:rPr>
+      </w:pPr>
+      <w:r>
+        <w:rPr>
+          <w:rFonts w:ascii="Times New Roman" w:hAnsi="Times New Roman" w:cs="Times New Roman"/>
+          <w:sz w:val="24"/>
+          <w:szCs w:val="24"/>
+        </w:rPr>
+        <w:tab/>
+        <w:t>Dale turned away from the news and looked out the window at the awakening city.</w:t>
+      </w:r>
+      <w:r>
+        <w:rPr>
+          <w:rFonts w:ascii="Times New Roman" w:hAnsi="Times New Roman" w:cs="Times New Roman"/>
+          <w:sz w:val="24"/>
+          <w:szCs w:val="24"/>
+        </w:rPr>
+        <w:t xml:space="preserve"> Town City was the capital of East West Virginia, which was its own country rather than a further division of Virginia. </w:t>
+      </w:r>
+      <w:r>
+        <w:rPr>
+          <w:rFonts w:ascii="Times New Roman" w:hAnsi="Times New Roman" w:cs="Times New Roman"/>
+          <w:sz w:val="24"/>
+          <w:szCs w:val="24"/>
+        </w:rPr>
+        <w:t>Established immediately after the Civil War, Town City had grown into an international meeting place and trade center despite its being landlocked.</w:t>
+      </w:r>
+      <w:r>
+        <w:rPr>
+          <w:rFonts w:ascii="Times New Roman" w:hAnsi="Times New Roman" w:cs="Times New Roman"/>
+          <w:sz w:val="24"/>
+          <w:szCs w:val="24"/>
+        </w:rPr>
+        <w:t xml:space="preserve"> The adjacent </w:t>
+      </w:r>
+      <w:proofErr w:type="spellStart"/>
+      <w:r>
+        <w:rPr>
+          <w:rFonts w:ascii="Times New Roman" w:hAnsi="Times New Roman" w:cs="Times New Roman"/>
+          <w:sz w:val="24"/>
+          <w:szCs w:val="24"/>
+        </w:rPr>
+        <w:t>Yeroldopolis</w:t>
+      </w:r>
+      <w:proofErr w:type="spellEnd"/>
+      <w:r>
+        <w:rPr>
+          <w:rFonts w:ascii="Times New Roman" w:hAnsi="Times New Roman" w:cs="Times New Roman"/>
+          <w:sz w:val="24"/>
+          <w:szCs w:val="24"/>
+        </w:rPr>
+        <w:t xml:space="preserve"> was where Dale grew up, living a perfectly average suburban life far from the town square.</w:t>
+      </w:r>
+      <w:r>
+        <w:rPr>
+          <w:rFonts w:ascii="Times New Roman" w:hAnsi="Times New Roman" w:cs="Times New Roman"/>
+          <w:sz w:val="24"/>
+          <w:szCs w:val="24"/>
+        </w:rPr>
+        <w:t xml:space="preserve"> A graduate of </w:t>
+      </w:r>
+      <w:proofErr w:type="spellStart"/>
+      <w:r>
+        <w:rPr>
+          <w:rFonts w:ascii="Times New Roman" w:hAnsi="Times New Roman" w:cs="Times New Roman"/>
+          <w:sz w:val="24"/>
+          <w:szCs w:val="24"/>
+        </w:rPr>
+        <w:t>Palacci</w:t>
+      </w:r>
+      <w:proofErr w:type="spellEnd"/>
+      <w:r>
+        <w:rPr>
+          <w:rFonts w:ascii="Times New Roman" w:hAnsi="Times New Roman" w:cs="Times New Roman"/>
+          <w:sz w:val="24"/>
+          <w:szCs w:val="24"/>
+        </w:rPr>
+        <w:t xml:space="preserve"> Community College, Dale lived a perfectly average life over in Town City, where </w:t>
+      </w:r>
+      <w:r>
+        <w:rPr>
+          <w:rFonts w:ascii="Times New Roman" w:hAnsi="Times New Roman" w:cs="Times New Roman"/>
+          <w:sz w:val="24"/>
+          <w:szCs w:val="24"/>
+        </w:rPr>
+        <w:t>he was able to exist alone and be the perfectly average individual.</w:t>
+      </w:r>
+    </w:p>
+    <w:p>
+      <w:pPr>
+        <w:spacing w:line="480" w:lineRule="auto"/>
+        <w:rPr>
+          <w:rFonts w:ascii="Times New Roman" w:hAnsi="Times New Roman" w:cs="Times New Roman"/>
+          <w:sz w:val="24"/>
+          <w:szCs w:val="24"/>
+        </w:rPr>
+      </w:pPr>
+      <w:r>
+        <w:rPr>
+          <w:rFonts w:ascii="Times New Roman" w:hAnsi="Times New Roman" w:cs="Times New Roman"/>
+          <w:sz w:val="24"/>
+          <w:szCs w:val="24"/>
+        </w:rPr>
+        <w:lastRenderedPageBreak/>
+        <w:tab/>
+        <w:t xml:space="preserve">Dale walked across his perfectly average walkway and got into his car. That car had been with him for nearly a decade and had plenty of mileage to go due to his short commute. Dale pulled out of his driveway and turned onto </w:t>
+      </w:r>
+      <w:proofErr w:type="spellStart"/>
+      <w:r>
+        <w:rPr>
+          <w:rFonts w:ascii="Times New Roman" w:hAnsi="Times New Roman" w:cs="Times New Roman"/>
+          <w:sz w:val="24"/>
+          <w:szCs w:val="24"/>
+        </w:rPr>
+        <w:t>Redcarts</w:t>
+      </w:r>
+      <w:proofErr w:type="spellEnd"/>
+      <w:r>
+        <w:rPr>
+          <w:rFonts w:ascii="Times New Roman" w:hAnsi="Times New Roman" w:cs="Times New Roman"/>
+          <w:sz w:val="24"/>
+          <w:szCs w:val="24"/>
+        </w:rPr>
+        <w:t xml:space="preserve"> Road, and after about a mile, pulled up to the East West Virginia Museum of the Breakaway, or as it was known colloquially as the Breakaway.</w:t>
+      </w:r>
+      <w:r>
+        <w:rPr>
+          <w:rFonts w:ascii="Times New Roman" w:hAnsi="Times New Roman" w:cs="Times New Roman"/>
+          <w:sz w:val="24"/>
+          <w:szCs w:val="24"/>
+        </w:rPr>
+        <w:t xml:space="preserve"> Parking in the employee lot, he walked into the lounge. There were a few minutes before the museum was to open and he was to begin giving tours of the historical exhibits that culminated in the Fabric of the Universe, East West Virginia founder </w:t>
+      </w:r>
+      <w:proofErr w:type="spellStart"/>
+      <w:r>
+        <w:rPr>
+          <w:rFonts w:ascii="Times New Roman" w:hAnsi="Times New Roman" w:cs="Times New Roman"/>
+          <w:sz w:val="24"/>
+          <w:szCs w:val="24"/>
+        </w:rPr>
+        <w:t>Yerolda</w:t>
+      </w:r>
+      <w:proofErr w:type="spellEnd"/>
+      <w:r>
+        <w:rPr>
+          <w:rFonts w:ascii="Times New Roman" w:hAnsi="Times New Roman" w:cs="Times New Roman"/>
+          <w:sz w:val="24"/>
+          <w:szCs w:val="24"/>
+        </w:rPr>
+        <w:t xml:space="preserve"> </w:t>
+      </w:r>
+      <w:proofErr w:type="spellStart"/>
+      <w:r>
+        <w:rPr>
+          <w:rFonts w:ascii="Times New Roman" w:hAnsi="Times New Roman" w:cs="Times New Roman"/>
+          <w:sz w:val="24"/>
+          <w:szCs w:val="24"/>
+        </w:rPr>
+        <w:t>Manplicor’s</w:t>
+      </w:r>
+      <w:proofErr w:type="spellEnd"/>
+      <w:r>
+        <w:rPr>
+          <w:rFonts w:ascii="Times New Roman" w:hAnsi="Times New Roman" w:cs="Times New Roman"/>
+          <w:sz w:val="24"/>
+          <w:szCs w:val="24"/>
+        </w:rPr>
+        <w:t xml:space="preserve"> fabric blanket that allowed his party to escape dehydration after a misunderstanding regarding their water canteens.</w:t>
+      </w:r>
+      <w:r>
+        <w:rPr>
+          <w:rFonts w:ascii="Times New Roman" w:hAnsi="Times New Roman" w:cs="Times New Roman"/>
+          <w:sz w:val="24"/>
+          <w:szCs w:val="24"/>
+        </w:rPr>
+        <w:t xml:space="preserve"> The museum was dead as it ever was without the presence of any other employees, the majority of whom arrived hours late. Touring groups usually only arrived on the weekends unless a school was coming through on a field trip. </w:t>
+      </w:r>
+    </w:p>
+    <w:p>
+      <w:pPr>
+        <w:spacing w:line="480" w:lineRule="auto"/>
+        <w:rPr>
+          <w:rFonts w:ascii="Times New Roman" w:hAnsi="Times New Roman" w:cs="Times New Roman"/>
+          <w:sz w:val="24"/>
+          <w:szCs w:val="24"/>
+        </w:rPr>
+      </w:pPr>
+      <w:r>
+        <w:rPr>
+          <w:rFonts w:ascii="Times New Roman" w:hAnsi="Times New Roman" w:cs="Times New Roman"/>
+          <w:sz w:val="24"/>
+          <w:szCs w:val="24"/>
+        </w:rPr>
+        <w:tab/>
+        <w:t xml:space="preserve">The grand clock on the back wall struck nine and Dale unlocked the front doors, preparing himself mentally for a very long day without many people to </w:t>
+      </w:r>
+      <w:proofErr w:type="gramStart"/>
+      <w:r>
+        <w:rPr>
+          <w:rFonts w:ascii="Times New Roman" w:hAnsi="Times New Roman" w:cs="Times New Roman"/>
+          <w:sz w:val="24"/>
+          <w:szCs w:val="24"/>
+        </w:rPr>
+        <w:t>actually give</w:t>
+      </w:r>
+      <w:proofErr w:type="gramEnd"/>
+      <w:r>
+        <w:rPr>
+          <w:rFonts w:ascii="Times New Roman" w:hAnsi="Times New Roman" w:cs="Times New Roman"/>
+          <w:sz w:val="24"/>
+          <w:szCs w:val="24"/>
+        </w:rPr>
+        <w:t xml:space="preserve"> tours to. The </w:t>
+      </w:r>
+      <w:r>
+        <w:rPr>
+          <w:rFonts w:ascii="Times New Roman" w:hAnsi="Times New Roman" w:cs="Times New Roman"/>
+          <w:sz w:val="24"/>
+          <w:szCs w:val="24"/>
+        </w:rPr>
+        <w:t>place was quiet as a mouse and Dale sat patiently as he continued sipping his coffee.</w:t>
+      </w:r>
       <w:bookmarkStart w:id="0" w:name="_GoBack"/>
       <w:bookmarkEnd w:id="0"/>
-    </w:p>
-    <w:p>
-      <w:pPr>
-        <w:spacing w:line="480" w:lineRule="auto"/>
-        <w:rPr>
-          <w:rFonts w:ascii="Times New Roman" w:hAnsi="Times New Roman" w:cs="Times New Roman"/>
-          <w:sz w:val="24"/>
-          <w:szCs w:val="24"/>
-        </w:rPr>
-      </w:pPr>
-      <w:r>
-        <w:rPr>
-          <w:rFonts w:ascii="Times New Roman" w:hAnsi="Times New Roman" w:cs="Times New Roman"/>
-          <w:sz w:val="24"/>
-          <w:szCs w:val="24"/>
-        </w:rPr>
-        <w:t>//Spends two days climbing mountain, dying of thirst as he finds river, uses fabric blanket to carry water, expands to thirteen times its size, religion formed around godly fabric of the universe.</w:t>
-      </w:r>
     </w:p>
     <w:sectPr>
       <w:pgSz w:w="12240" w:h="15840"/>

</xml_diff>